<commit_message>
Rename ICO => fundraising
</commit_message>
<xml_diff>
--- a/report.docx
+++ b/report.docx
@@ -262,49 +262,10 @@
         <w:ind w:firstLineChars="0"/>
         <w:jc w:val="left"/>
         <w:rPr>
-          <w:sz w:val="22"/>
-          <w:szCs w:val="28"/>
-        </w:rPr>
-      </w:pPr>
-      <w:r>
-        <w:rPr>
           <w:rFonts w:hint="eastAsia"/>
           <w:sz w:val="22"/>
           <w:szCs w:val="28"/>
         </w:rPr>
-        <w:t>I</w:t>
-      </w:r>
-      <w:r>
-        <w:rPr>
-          <w:sz w:val="22"/>
-          <w:szCs w:val="28"/>
-        </w:rPr>
-        <w:t xml:space="preserve">CO (initial coin offering) contract which is used to collected ether and </w:t>
-      </w:r>
-      <w:r>
-        <w:rPr>
-          <w:rFonts w:hint="eastAsia"/>
-          <w:sz w:val="22"/>
-          <w:szCs w:val="28"/>
-        </w:rPr>
-        <w:t>grant</w:t>
-      </w:r>
-      <w:r>
-        <w:rPr>
-          <w:sz w:val="22"/>
-          <w:szCs w:val="28"/>
-        </w:rPr>
-        <w:t xml:space="preserve"> shares (tokens)</w:t>
-      </w:r>
-    </w:p>
-    <w:p>
-      <w:pPr>
-        <w:widowControl/>
-        <w:jc w:val="left"/>
-        <w:rPr>
-          <w:sz w:val="22"/>
-          <w:szCs w:val="28"/>
-        </w:rPr>
       </w:pPr>
       <w:r>
         <w:rPr>
@@ -312,16 +273,16 @@
           <w:szCs w:val="28"/>
         </w:rPr>
         <w:drawing>
-          <wp:anchor distT="0" distB="0" distL="114300" distR="114300" simplePos="0" relativeHeight="251658240" behindDoc="0" locked="0" layoutInCell="1" allowOverlap="1" wp14:anchorId="5DEA5615" wp14:editId="5B0736AA">
+          <wp:anchor distT="0" distB="0" distL="114300" distR="114300" simplePos="0" relativeHeight="251658240" behindDoc="0" locked="0" layoutInCell="1" allowOverlap="1" wp14:anchorId="4BCFE421" wp14:editId="4832D0F5">
             <wp:simplePos x="0" y="0"/>
             <wp:positionH relativeFrom="column">
-              <wp:posOffset>-828675</wp:posOffset>
+              <wp:posOffset>-1139190</wp:posOffset>
             </wp:positionH>
             <wp:positionV relativeFrom="paragraph">
-              <wp:posOffset>213360</wp:posOffset>
+              <wp:posOffset>330835</wp:posOffset>
             </wp:positionV>
-            <wp:extent cx="7011035" cy="7277100"/>
-            <wp:effectExtent l="0" t="0" r="0" b="0"/>
+            <wp:extent cx="7552055" cy="7621061"/>
+            <wp:effectExtent l="0" t="0" r="4445" b="0"/>
             <wp:wrapSquare wrapText="bothSides"/>
             <wp:docPr id="1" name="图片 1" descr="图示&#10;&#10;描述已自动生成"/>
             <wp:cNvGraphicFramePr>
@@ -349,7 +310,7 @@
                   <pic:spPr>
                     <a:xfrm>
                       <a:off x="0" y="0"/>
-                      <a:ext cx="7011035" cy="7277100"/>
+                      <a:ext cx="7552055" cy="7621061"/>
                     </a:xfrm>
                     <a:prstGeom prst="rect">
                       <a:avLst/>
@@ -367,6 +328,35 @@
           </wp:anchor>
         </w:drawing>
       </w:r>
+      <w:r>
+        <w:rPr>
+          <w:sz w:val="22"/>
+          <w:szCs w:val="28"/>
+        </w:rPr>
+        <w:t>Fundraising</w:t>
+      </w:r>
+      <w:r>
+        <w:rPr>
+          <w:sz w:val="22"/>
+          <w:szCs w:val="28"/>
+        </w:rPr>
+        <w:t xml:space="preserve"> contract which is used to collected ether and </w:t>
+      </w:r>
+      <w:r>
+        <w:rPr>
+          <w:rFonts w:hint="eastAsia"/>
+          <w:sz w:val="22"/>
+          <w:szCs w:val="28"/>
+        </w:rPr>
+        <w:t>grant</w:t>
+      </w:r>
+      <w:r>
+        <w:rPr>
+          <w:sz w:val="22"/>
+          <w:szCs w:val="28"/>
+        </w:rPr>
+        <w:t xml:space="preserve"> shares (tokens)</w:t>
+      </w:r>
     </w:p>
     <w:p>
       <w:pPr>
@@ -411,14 +401,56 @@
           <w:sz w:val="22"/>
           <w:szCs w:val="28"/>
         </w:rPr>
-        <w:t xml:space="preserve">In this round, beneficiary (aka NeverPay company), will deploy the ICO contract (NeverPayICO.sol) into the blockchain. </w:t>
-      </w:r>
-      <w:r>
-        <w:rPr>
-          <w:sz w:val="22"/>
-          <w:szCs w:val="28"/>
-        </w:rPr>
-        <w:t>In the ICO contract’s constructor, the share contract (ERC20NeverPayToken.sol) will be initiated.</w:t>
+        <w:t xml:space="preserve">In this round, beneficiary (aka NeverPay company), will deploy the </w:t>
+      </w:r>
+      <w:r>
+        <w:rPr>
+          <w:sz w:val="22"/>
+          <w:szCs w:val="28"/>
+        </w:rPr>
+        <w:t>fundraising</w:t>
+      </w:r>
+      <w:r>
+        <w:rPr>
+          <w:sz w:val="22"/>
+          <w:szCs w:val="28"/>
+        </w:rPr>
+        <w:t xml:space="preserve"> contract (NeverPay</w:t>
+      </w:r>
+      <w:r>
+        <w:rPr>
+          <w:sz w:val="22"/>
+          <w:szCs w:val="28"/>
+        </w:rPr>
+        <w:t>Fundraising</w:t>
+      </w:r>
+      <w:r>
+        <w:rPr>
+          <w:sz w:val="22"/>
+          <w:szCs w:val="28"/>
+        </w:rPr>
+        <w:t xml:space="preserve">.sol) into the blockchain. </w:t>
+      </w:r>
+      <w:r>
+        <w:rPr>
+          <w:sz w:val="22"/>
+          <w:szCs w:val="28"/>
+        </w:rPr>
+        <w:t xml:space="preserve">In the </w:t>
+      </w:r>
+      <w:r>
+        <w:rPr>
+          <w:sz w:val="22"/>
+          <w:szCs w:val="28"/>
+        </w:rPr>
+        <w:t xml:space="preserve">fundraising </w:t>
+      </w:r>
+      <w:r>
+        <w:rPr>
+          <w:sz w:val="22"/>
+          <w:szCs w:val="28"/>
+        </w:rPr>
+        <w:t>contract’s constructor, the share contract (ERC20NeverPayToken.sol) will be initiated.</w:t>
       </w:r>
     </w:p>
     <w:p>
@@ -435,7 +467,21 @@
           <w:sz w:val="22"/>
           <w:szCs w:val="28"/>
         </w:rPr>
-        <w:t>Before this round end, the ICO contract should keep 10000 tokens.</w:t>
+        <w:t xml:space="preserve">Before this round end, the </w:t>
+      </w:r>
+      <w:r>
+        <w:rPr>
+          <w:sz w:val="22"/>
+          <w:szCs w:val="28"/>
+        </w:rPr>
+        <w:t xml:space="preserve">fundraising </w:t>
+      </w:r>
+      <w:r>
+        <w:rPr>
+          <w:sz w:val="22"/>
+          <w:szCs w:val="28"/>
+        </w:rPr>
+        <w:t>contract should keep 10000 tokens.</w:t>
       </w:r>
     </w:p>
     <w:p>
@@ -788,6 +834,4327 @@
           <w:szCs w:val="28"/>
         </w:rPr>
         <w:t xml:space="preserve"> every bid (reveal successfully in round2), then the successful bid’s owner will get the shares, failed bid’s owner will get the refunds.</w:t>
+      </w:r>
+    </w:p>
+    <w:p>
+      <w:pPr>
+        <w:widowControl/>
+        <w:jc w:val="left"/>
+        <w:rPr>
+          <w:sz w:val="22"/>
+          <w:szCs w:val="28"/>
+        </w:rPr>
+      </w:pPr>
+    </w:p>
+    <w:p>
+      <w:pPr>
+        <w:widowControl/>
+        <w:jc w:val="left"/>
+        <w:rPr>
+          <w:sz w:val="22"/>
+          <w:szCs w:val="28"/>
+        </w:rPr>
+      </w:pPr>
+      <w:r>
+        <w:rPr>
+          <w:sz w:val="22"/>
+          <w:szCs w:val="28"/>
+        </w:rPr>
+        <w:br w:type="page"/>
+      </w:r>
+    </w:p>
+    <w:p>
+      <w:pPr>
+        <w:widowControl/>
+        <w:jc w:val="left"/>
+        <w:rPr>
+          <w:b/>
+          <w:bCs/>
+          <w:sz w:val="32"/>
+          <w:szCs w:val="40"/>
+        </w:rPr>
+      </w:pPr>
+      <w:r>
+        <w:rPr>
+          <w:b/>
+          <w:bCs/>
+          <w:sz w:val="32"/>
+          <w:szCs w:val="40"/>
+        </w:rPr>
+        <w:lastRenderedPageBreak/>
+        <w:t xml:space="preserve">Part </w:t>
+      </w:r>
+      <w:r>
+        <w:rPr>
+          <w:b/>
+          <w:bCs/>
+          <w:sz w:val="32"/>
+          <w:szCs w:val="40"/>
+        </w:rPr>
+        <w:t>2</w:t>
+      </w:r>
+      <w:r>
+        <w:rPr>
+          <w:b/>
+          <w:bCs/>
+          <w:sz w:val="32"/>
+          <w:szCs w:val="40"/>
+        </w:rPr>
+        <w:t>a</w:t>
+      </w:r>
+      <w:r>
+        <w:rPr>
+          <w:b/>
+          <w:bCs/>
+          <w:sz w:val="32"/>
+          <w:szCs w:val="40"/>
+        </w:rPr>
+        <w:t xml:space="preserve">: </w:t>
+      </w:r>
+      <w:r>
+        <w:rPr>
+          <w:b/>
+          <w:bCs/>
+          <w:sz w:val="32"/>
+          <w:szCs w:val="40"/>
+        </w:rPr>
+        <w:t>Data model</w:t>
+      </w:r>
+      <w:r>
+        <w:rPr>
+          <w:b/>
+          <w:bCs/>
+          <w:sz w:val="32"/>
+          <w:szCs w:val="40"/>
+        </w:rPr>
+        <w:t xml:space="preserve"> (Token contract)</w:t>
+      </w:r>
+    </w:p>
+    <w:tbl>
+      <w:tblPr>
+        <w:tblStyle w:val="a6"/>
+        <w:tblW w:w="0" w:type="auto"/>
+        <w:tblLook w:val="04A0" w:firstRow="1" w:lastRow="0" w:firstColumn="1" w:lastColumn="0" w:noHBand="0" w:noVBand="1"/>
+      </w:tblPr>
+      <w:tblGrid>
+        <w:gridCol w:w="2074"/>
+        <w:gridCol w:w="2074"/>
+        <w:gridCol w:w="4148"/>
+      </w:tblGrid>
+      <w:tr>
+        <w:tc>
+          <w:tcPr>
+            <w:tcW w:w="8296" w:type="dxa"/>
+            <w:gridSpan w:val="3"/>
+            <w:tcBorders>
+              <w:bottom w:val="single" w:sz="4" w:space="0" w:color="auto"/>
+            </w:tcBorders>
+            <w:shd w:val="pct20" w:color="auto" w:fill="auto"/>
+          </w:tcPr>
+          <w:p>
+            <w:pPr>
+              <w:widowControl/>
+              <w:jc w:val="center"/>
+              <w:rPr>
+                <w:rFonts w:hint="eastAsia"/>
+                <w:b/>
+                <w:bCs/>
+                <w:sz w:val="22"/>
+                <w:szCs w:val="28"/>
+              </w:rPr>
+            </w:pPr>
+            <w:r>
+              <w:rPr>
+                <w:b/>
+                <w:bCs/>
+                <w:sz w:val="22"/>
+                <w:szCs w:val="28"/>
+              </w:rPr>
+              <w:t xml:space="preserve">Token contract: </w:t>
+            </w:r>
+            <w:r>
+              <w:rPr>
+                <w:rFonts w:hint="eastAsia"/>
+                <w:b/>
+                <w:bCs/>
+                <w:sz w:val="22"/>
+                <w:szCs w:val="28"/>
+              </w:rPr>
+              <w:t>E</w:t>
+            </w:r>
+            <w:r>
+              <w:rPr>
+                <w:b/>
+                <w:bCs/>
+                <w:sz w:val="22"/>
+                <w:szCs w:val="28"/>
+              </w:rPr>
+              <w:t>RC20NeverPayToken.sol</w:t>
+            </w:r>
+          </w:p>
+        </w:tc>
+      </w:tr>
+      <w:tr>
+        <w:tc>
+          <w:tcPr>
+            <w:tcW w:w="2074" w:type="dxa"/>
+            <w:shd w:val="pct10" w:color="auto" w:fill="auto"/>
+          </w:tcPr>
+          <w:p>
+            <w:pPr>
+              <w:widowControl/>
+              <w:jc w:val="left"/>
+              <w:rPr>
+                <w:rFonts w:hint="eastAsia"/>
+                <w:b/>
+                <w:bCs/>
+                <w:sz w:val="22"/>
+                <w:szCs w:val="28"/>
+              </w:rPr>
+            </w:pPr>
+            <w:r>
+              <w:rPr>
+                <w:rFonts w:hint="eastAsia"/>
+                <w:b/>
+                <w:bCs/>
+                <w:sz w:val="22"/>
+                <w:szCs w:val="28"/>
+              </w:rPr>
+              <w:t>Property</w:t>
+            </w:r>
+          </w:p>
+        </w:tc>
+        <w:tc>
+          <w:tcPr>
+            <w:tcW w:w="2074" w:type="dxa"/>
+            <w:shd w:val="pct10" w:color="auto" w:fill="auto"/>
+          </w:tcPr>
+          <w:p>
+            <w:pPr>
+              <w:widowControl/>
+              <w:jc w:val="left"/>
+              <w:rPr>
+                <w:b/>
+                <w:bCs/>
+                <w:sz w:val="22"/>
+                <w:szCs w:val="28"/>
+              </w:rPr>
+            </w:pPr>
+            <w:r>
+              <w:rPr>
+                <w:rFonts w:hint="eastAsia"/>
+                <w:b/>
+                <w:bCs/>
+                <w:sz w:val="22"/>
+                <w:szCs w:val="28"/>
+              </w:rPr>
+              <w:t>Type</w:t>
+            </w:r>
+          </w:p>
+        </w:tc>
+        <w:tc>
+          <w:tcPr>
+            <w:tcW w:w="4148" w:type="dxa"/>
+            <w:shd w:val="pct10" w:color="auto" w:fill="auto"/>
+          </w:tcPr>
+          <w:p>
+            <w:pPr>
+              <w:widowControl/>
+              <w:jc w:val="left"/>
+              <w:rPr>
+                <w:rFonts w:hint="eastAsia"/>
+                <w:b/>
+                <w:bCs/>
+                <w:sz w:val="22"/>
+                <w:szCs w:val="28"/>
+              </w:rPr>
+            </w:pPr>
+            <w:r>
+              <w:rPr>
+                <w:rFonts w:hint="eastAsia"/>
+                <w:b/>
+                <w:bCs/>
+                <w:sz w:val="22"/>
+                <w:szCs w:val="28"/>
+              </w:rPr>
+              <w:t>D</w:t>
+            </w:r>
+            <w:r>
+              <w:rPr>
+                <w:b/>
+                <w:bCs/>
+                <w:sz w:val="22"/>
+                <w:szCs w:val="28"/>
+              </w:rPr>
+              <w:t>escription</w:t>
+            </w:r>
+          </w:p>
+        </w:tc>
+      </w:tr>
+      <w:tr>
+        <w:tc>
+          <w:tcPr>
+            <w:tcW w:w="2074" w:type="dxa"/>
+          </w:tcPr>
+          <w:p>
+            <w:pPr>
+              <w:widowControl/>
+              <w:jc w:val="left"/>
+              <w:rPr>
+                <w:rFonts w:hint="eastAsia"/>
+                <w:sz w:val="22"/>
+                <w:szCs w:val="28"/>
+              </w:rPr>
+            </w:pPr>
+            <w:r>
+              <w:rPr>
+                <w:sz w:val="22"/>
+                <w:szCs w:val="28"/>
+              </w:rPr>
+              <w:t>name</w:t>
+            </w:r>
+          </w:p>
+        </w:tc>
+        <w:tc>
+          <w:tcPr>
+            <w:tcW w:w="2074" w:type="dxa"/>
+          </w:tcPr>
+          <w:p>
+            <w:pPr>
+              <w:widowControl/>
+              <w:jc w:val="left"/>
+              <w:rPr>
+                <w:rFonts w:hint="eastAsia"/>
+                <w:sz w:val="22"/>
+                <w:szCs w:val="28"/>
+              </w:rPr>
+            </w:pPr>
+            <w:r>
+              <w:rPr>
+                <w:sz w:val="22"/>
+                <w:szCs w:val="28"/>
+              </w:rPr>
+              <w:t>uint256</w:t>
+            </w:r>
+          </w:p>
+        </w:tc>
+        <w:tc>
+          <w:tcPr>
+            <w:tcW w:w="4148" w:type="dxa"/>
+          </w:tcPr>
+          <w:p>
+            <w:pPr>
+              <w:widowControl/>
+              <w:jc w:val="left"/>
+              <w:rPr>
+                <w:rFonts w:hint="eastAsia"/>
+                <w:sz w:val="22"/>
+                <w:szCs w:val="28"/>
+              </w:rPr>
+            </w:pPr>
+            <w:r>
+              <w:rPr>
+                <w:rFonts w:hint="eastAsia"/>
+                <w:sz w:val="22"/>
+                <w:szCs w:val="28"/>
+              </w:rPr>
+              <w:t>T</w:t>
+            </w:r>
+            <w:r>
+              <w:rPr>
+                <w:sz w:val="22"/>
+                <w:szCs w:val="28"/>
+              </w:rPr>
+              <w:t>oken’s name</w:t>
+            </w:r>
+          </w:p>
+        </w:tc>
+      </w:tr>
+      <w:tr>
+        <w:tc>
+          <w:tcPr>
+            <w:tcW w:w="2074" w:type="dxa"/>
+          </w:tcPr>
+          <w:p>
+            <w:pPr>
+              <w:widowControl/>
+              <w:jc w:val="left"/>
+              <w:rPr>
+                <w:rFonts w:hint="eastAsia"/>
+                <w:sz w:val="22"/>
+                <w:szCs w:val="28"/>
+              </w:rPr>
+            </w:pPr>
+            <w:r>
+              <w:rPr>
+                <w:rFonts w:hint="eastAsia"/>
+                <w:sz w:val="22"/>
+                <w:szCs w:val="28"/>
+              </w:rPr>
+              <w:t>d</w:t>
+            </w:r>
+            <w:r>
+              <w:rPr>
+                <w:sz w:val="22"/>
+                <w:szCs w:val="28"/>
+              </w:rPr>
+              <w:t>ecimals</w:t>
+            </w:r>
+          </w:p>
+        </w:tc>
+        <w:tc>
+          <w:tcPr>
+            <w:tcW w:w="2074" w:type="dxa"/>
+          </w:tcPr>
+          <w:p>
+            <w:pPr>
+              <w:widowControl/>
+              <w:jc w:val="left"/>
+              <w:rPr>
+                <w:rFonts w:hint="eastAsia"/>
+                <w:sz w:val="22"/>
+                <w:szCs w:val="28"/>
+              </w:rPr>
+            </w:pPr>
+            <w:r>
+              <w:rPr>
+                <w:sz w:val="22"/>
+                <w:szCs w:val="28"/>
+              </w:rPr>
+              <w:t>uint8</w:t>
+            </w:r>
+          </w:p>
+        </w:tc>
+        <w:tc>
+          <w:tcPr>
+            <w:tcW w:w="4148" w:type="dxa"/>
+          </w:tcPr>
+          <w:p>
+            <w:pPr>
+              <w:widowControl/>
+              <w:jc w:val="left"/>
+              <w:rPr>
+                <w:rFonts w:hint="eastAsia"/>
+                <w:sz w:val="22"/>
+                <w:szCs w:val="28"/>
+              </w:rPr>
+            </w:pPr>
+            <w:r>
+              <w:rPr>
+                <w:rFonts w:hint="eastAsia"/>
+                <w:sz w:val="22"/>
+                <w:szCs w:val="28"/>
+              </w:rPr>
+              <w:t>H</w:t>
+            </w:r>
+            <w:r>
+              <w:rPr>
+                <w:sz w:val="22"/>
+                <w:szCs w:val="28"/>
+              </w:rPr>
+              <w:t>ow many decimals to show</w:t>
+            </w:r>
+          </w:p>
+        </w:tc>
+      </w:tr>
+      <w:tr>
+        <w:trPr>
+          <w:trHeight w:val="342"/>
+        </w:trPr>
+        <w:tc>
+          <w:tcPr>
+            <w:tcW w:w="2074" w:type="dxa"/>
+          </w:tcPr>
+          <w:p>
+            <w:pPr>
+              <w:widowControl/>
+              <w:jc w:val="left"/>
+              <w:rPr>
+                <w:rFonts w:hint="eastAsia"/>
+                <w:sz w:val="22"/>
+                <w:szCs w:val="28"/>
+              </w:rPr>
+            </w:pPr>
+            <w:r>
+              <w:rPr>
+                <w:rFonts w:hint="eastAsia"/>
+                <w:sz w:val="22"/>
+                <w:szCs w:val="28"/>
+              </w:rPr>
+              <w:t>s</w:t>
+            </w:r>
+            <w:r>
+              <w:rPr>
+                <w:sz w:val="22"/>
+                <w:szCs w:val="28"/>
+              </w:rPr>
+              <w:t>ymbol</w:t>
+            </w:r>
+          </w:p>
+        </w:tc>
+        <w:tc>
+          <w:tcPr>
+            <w:tcW w:w="2074" w:type="dxa"/>
+          </w:tcPr>
+          <w:p>
+            <w:pPr>
+              <w:widowControl/>
+              <w:jc w:val="left"/>
+              <w:rPr>
+                <w:rFonts w:hint="eastAsia"/>
+                <w:sz w:val="22"/>
+                <w:szCs w:val="28"/>
+              </w:rPr>
+            </w:pPr>
+            <w:r>
+              <w:rPr>
+                <w:rFonts w:hint="eastAsia"/>
+                <w:sz w:val="22"/>
+                <w:szCs w:val="28"/>
+              </w:rPr>
+              <w:t>s</w:t>
+            </w:r>
+            <w:r>
+              <w:rPr>
+                <w:sz w:val="22"/>
+                <w:szCs w:val="28"/>
+              </w:rPr>
+              <w:t>tring</w:t>
+            </w:r>
+          </w:p>
+        </w:tc>
+        <w:tc>
+          <w:tcPr>
+            <w:tcW w:w="4148" w:type="dxa"/>
+          </w:tcPr>
+          <w:p>
+            <w:pPr>
+              <w:widowControl/>
+              <w:jc w:val="left"/>
+              <w:rPr>
+                <w:rFonts w:hint="eastAsia"/>
+                <w:sz w:val="22"/>
+                <w:szCs w:val="28"/>
+              </w:rPr>
+            </w:pPr>
+            <w:r>
+              <w:rPr>
+                <w:rFonts w:hint="eastAsia"/>
+                <w:sz w:val="22"/>
+                <w:szCs w:val="28"/>
+              </w:rPr>
+              <w:t>T</w:t>
+            </w:r>
+            <w:r>
+              <w:rPr>
+                <w:sz w:val="22"/>
+                <w:szCs w:val="28"/>
+              </w:rPr>
+              <w:t>oken’s identifier</w:t>
+            </w:r>
+          </w:p>
+        </w:tc>
+      </w:tr>
+      <w:tr>
+        <w:trPr>
+          <w:trHeight w:val="342"/>
+        </w:trPr>
+        <w:tc>
+          <w:tcPr>
+            <w:tcW w:w="2074" w:type="dxa"/>
+          </w:tcPr>
+          <w:p>
+            <w:pPr>
+              <w:widowControl/>
+              <w:jc w:val="left"/>
+              <w:rPr>
+                <w:rFonts w:hint="eastAsia"/>
+                <w:sz w:val="22"/>
+                <w:szCs w:val="28"/>
+              </w:rPr>
+            </w:pPr>
+            <w:r>
+              <w:rPr>
+                <w:sz w:val="22"/>
+                <w:szCs w:val="28"/>
+              </w:rPr>
+              <w:t>balances</w:t>
+            </w:r>
+          </w:p>
+        </w:tc>
+        <w:tc>
+          <w:tcPr>
+            <w:tcW w:w="2074" w:type="dxa"/>
+          </w:tcPr>
+          <w:p>
+            <w:pPr>
+              <w:widowControl/>
+              <w:jc w:val="left"/>
+              <w:rPr>
+                <w:sz w:val="22"/>
+                <w:szCs w:val="28"/>
+              </w:rPr>
+            </w:pPr>
+            <w:r>
+              <w:rPr>
+                <w:rFonts w:hint="eastAsia"/>
+                <w:sz w:val="22"/>
+                <w:szCs w:val="28"/>
+              </w:rPr>
+              <w:t>m</w:t>
+            </w:r>
+            <w:r>
+              <w:rPr>
+                <w:sz w:val="22"/>
+                <w:szCs w:val="28"/>
+              </w:rPr>
+              <w:t>apping</w:t>
+            </w:r>
+          </w:p>
+          <w:p>
+            <w:pPr>
+              <w:widowControl/>
+              <w:jc w:val="left"/>
+              <w:rPr>
+                <w:rFonts w:hint="eastAsia"/>
+                <w:sz w:val="22"/>
+                <w:szCs w:val="28"/>
+              </w:rPr>
+            </w:pPr>
+            <w:r>
+              <w:rPr>
+                <w:rFonts w:hint="eastAsia"/>
+                <w:sz w:val="22"/>
+                <w:szCs w:val="28"/>
+              </w:rPr>
+              <w:t>a</w:t>
+            </w:r>
+            <w:r>
+              <w:rPr>
+                <w:sz w:val="22"/>
+                <w:szCs w:val="28"/>
+              </w:rPr>
+              <w:t>ddress =&gt; uint256</w:t>
+            </w:r>
+          </w:p>
+        </w:tc>
+        <w:tc>
+          <w:tcPr>
+            <w:tcW w:w="4148" w:type="dxa"/>
+          </w:tcPr>
+          <w:p>
+            <w:pPr>
+              <w:widowControl/>
+              <w:jc w:val="left"/>
+              <w:rPr>
+                <w:sz w:val="22"/>
+                <w:szCs w:val="28"/>
+              </w:rPr>
+            </w:pPr>
+            <w:proofErr w:type="spellStart"/>
+            <w:r>
+              <w:rPr>
+                <w:rFonts w:hint="eastAsia"/>
+                <w:sz w:val="22"/>
+                <w:szCs w:val="28"/>
+              </w:rPr>
+              <w:t>u</w:t>
+            </w:r>
+            <w:r>
+              <w:rPr>
+                <w:sz w:val="22"/>
+                <w:szCs w:val="28"/>
+              </w:rPr>
+              <w:t>ser_adress</w:t>
+            </w:r>
+            <w:proofErr w:type="spellEnd"/>
+            <w:r>
+              <w:rPr>
+                <w:sz w:val="22"/>
+                <w:szCs w:val="28"/>
+              </w:rPr>
+              <w:t xml:space="preserve"> =&gt; balances</w:t>
+            </w:r>
+          </w:p>
+          <w:p>
+            <w:pPr>
+              <w:widowControl/>
+              <w:jc w:val="left"/>
+              <w:rPr>
+                <w:rFonts w:hint="eastAsia"/>
+                <w:sz w:val="22"/>
+                <w:szCs w:val="28"/>
+              </w:rPr>
+            </w:pPr>
+            <w:r>
+              <w:rPr>
+                <w:rFonts w:hint="eastAsia"/>
+                <w:sz w:val="22"/>
+                <w:szCs w:val="28"/>
+              </w:rPr>
+              <w:t>U</w:t>
+            </w:r>
+            <w:r>
+              <w:rPr>
+                <w:sz w:val="22"/>
+                <w:szCs w:val="28"/>
+              </w:rPr>
+              <w:t>ser’s balances</w:t>
+            </w:r>
+          </w:p>
+        </w:tc>
+      </w:tr>
+      <w:tr>
+        <w:trPr>
+          <w:trHeight w:val="342"/>
+        </w:trPr>
+        <w:tc>
+          <w:tcPr>
+            <w:tcW w:w="2074" w:type="dxa"/>
+            <w:tcBorders>
+              <w:bottom w:val="single" w:sz="4" w:space="0" w:color="auto"/>
+            </w:tcBorders>
+          </w:tcPr>
+          <w:p>
+            <w:pPr>
+              <w:widowControl/>
+              <w:jc w:val="left"/>
+              <w:rPr>
+                <w:rFonts w:hint="eastAsia"/>
+                <w:sz w:val="22"/>
+                <w:szCs w:val="28"/>
+              </w:rPr>
+            </w:pPr>
+            <w:proofErr w:type="spellStart"/>
+            <w:r>
+              <w:rPr>
+                <w:rFonts w:hint="eastAsia"/>
+                <w:sz w:val="22"/>
+                <w:szCs w:val="28"/>
+              </w:rPr>
+              <w:t>t</w:t>
+            </w:r>
+            <w:r>
+              <w:rPr>
+                <w:sz w:val="22"/>
+                <w:szCs w:val="28"/>
+              </w:rPr>
+              <w:t>otalSupply</w:t>
+            </w:r>
+            <w:proofErr w:type="spellEnd"/>
+          </w:p>
+        </w:tc>
+        <w:tc>
+          <w:tcPr>
+            <w:tcW w:w="2074" w:type="dxa"/>
+            <w:tcBorders>
+              <w:bottom w:val="single" w:sz="4" w:space="0" w:color="auto"/>
+            </w:tcBorders>
+          </w:tcPr>
+          <w:p>
+            <w:pPr>
+              <w:widowControl/>
+              <w:jc w:val="left"/>
+              <w:rPr>
+                <w:rFonts w:hint="eastAsia"/>
+                <w:sz w:val="22"/>
+                <w:szCs w:val="28"/>
+              </w:rPr>
+            </w:pPr>
+            <w:proofErr w:type="spellStart"/>
+            <w:r>
+              <w:rPr>
+                <w:rFonts w:hint="eastAsia"/>
+                <w:sz w:val="22"/>
+                <w:szCs w:val="28"/>
+              </w:rPr>
+              <w:t>u</w:t>
+            </w:r>
+            <w:r>
+              <w:rPr>
+                <w:sz w:val="22"/>
+                <w:szCs w:val="28"/>
+              </w:rPr>
+              <w:t>int</w:t>
+            </w:r>
+            <w:proofErr w:type="spellEnd"/>
+          </w:p>
+        </w:tc>
+        <w:tc>
+          <w:tcPr>
+            <w:tcW w:w="4148" w:type="dxa"/>
+            <w:tcBorders>
+              <w:bottom w:val="single" w:sz="4" w:space="0" w:color="auto"/>
+            </w:tcBorders>
+          </w:tcPr>
+          <w:p>
+            <w:pPr>
+              <w:widowControl/>
+              <w:jc w:val="left"/>
+              <w:rPr>
+                <w:rFonts w:hint="eastAsia"/>
+                <w:sz w:val="22"/>
+                <w:szCs w:val="28"/>
+              </w:rPr>
+            </w:pPr>
+            <w:r>
+              <w:rPr>
+                <w:rFonts w:hint="eastAsia"/>
+                <w:sz w:val="22"/>
+                <w:szCs w:val="28"/>
+              </w:rPr>
+              <w:t>T</w:t>
+            </w:r>
+            <w:r>
+              <w:rPr>
+                <w:sz w:val="22"/>
+                <w:szCs w:val="28"/>
+              </w:rPr>
+              <w:t>oken’s total supply</w:t>
+            </w:r>
+          </w:p>
+        </w:tc>
+      </w:tr>
+    </w:tbl>
+    <w:p>
+      <w:pPr>
+        <w:widowControl/>
+        <w:jc w:val="left"/>
+        <w:rPr>
+          <w:sz w:val="22"/>
+          <w:szCs w:val="28"/>
+        </w:rPr>
+      </w:pPr>
+      <w:r>
+        <w:rPr>
+          <w:sz w:val="22"/>
+          <w:szCs w:val="28"/>
+        </w:rPr>
+        <w:t xml:space="preserve">The token contract is followed by ERC20 token interface. Every </w:t>
+      </w:r>
+      <w:proofErr w:type="gramStart"/>
+      <w:r>
+        <w:rPr>
+          <w:sz w:val="22"/>
+          <w:szCs w:val="28"/>
+        </w:rPr>
+        <w:t>users’</w:t>
+      </w:r>
+      <w:proofErr w:type="gramEnd"/>
+      <w:r>
+        <w:rPr>
+          <w:sz w:val="22"/>
+          <w:szCs w:val="28"/>
+        </w:rPr>
+        <w:t xml:space="preserve"> balance</w:t>
+      </w:r>
+      <w:r>
+        <w:rPr>
+          <w:sz w:val="22"/>
+          <w:szCs w:val="28"/>
+        </w:rPr>
+        <w:t xml:space="preserve"> is </w:t>
+      </w:r>
+      <w:r>
+        <w:rPr>
+          <w:rFonts w:hint="eastAsia"/>
+          <w:sz w:val="22"/>
+          <w:szCs w:val="28"/>
+        </w:rPr>
+        <w:t>stored</w:t>
+      </w:r>
+      <w:r>
+        <w:rPr>
+          <w:sz w:val="22"/>
+          <w:szCs w:val="28"/>
+        </w:rPr>
+        <w:t xml:space="preserve"> by a mapping structure ex</w:t>
+      </w:r>
+      <w:r>
+        <w:rPr>
+          <w:sz w:val="22"/>
+          <w:szCs w:val="28"/>
+        </w:rPr>
+        <w:t>plicitly.</w:t>
+      </w:r>
+    </w:p>
+    <w:p>
+      <w:pPr>
+        <w:widowControl/>
+        <w:jc w:val="left"/>
+        <w:rPr>
+          <w:sz w:val="22"/>
+          <w:szCs w:val="28"/>
+        </w:rPr>
+      </w:pPr>
+    </w:p>
+    <w:tbl>
+      <w:tblPr>
+        <w:tblStyle w:val="a6"/>
+        <w:tblW w:w="0" w:type="auto"/>
+        <w:tblLook w:val="04A0" w:firstRow="1" w:lastRow="0" w:firstColumn="1" w:lastColumn="0" w:noHBand="0" w:noVBand="1"/>
+      </w:tblPr>
+      <w:tblGrid>
+        <w:gridCol w:w="2074"/>
+        <w:gridCol w:w="2074"/>
+        <w:gridCol w:w="4148"/>
+      </w:tblGrid>
+      <w:tr>
+        <w:tc>
+          <w:tcPr>
+            <w:tcW w:w="8296" w:type="dxa"/>
+            <w:gridSpan w:val="3"/>
+            <w:tcBorders>
+              <w:bottom w:val="single" w:sz="4" w:space="0" w:color="auto"/>
+            </w:tcBorders>
+            <w:shd w:val="pct20" w:color="auto" w:fill="auto"/>
+          </w:tcPr>
+          <w:p>
+            <w:pPr>
+              <w:widowControl/>
+              <w:jc w:val="center"/>
+              <w:rPr>
+                <w:rFonts w:hint="eastAsia"/>
+                <w:b/>
+                <w:bCs/>
+                <w:sz w:val="22"/>
+                <w:szCs w:val="28"/>
+              </w:rPr>
+            </w:pPr>
+            <w:r>
+              <w:rPr>
+                <w:b/>
+                <w:bCs/>
+                <w:sz w:val="22"/>
+                <w:szCs w:val="28"/>
+              </w:rPr>
+              <w:t>Function</w:t>
+            </w:r>
+            <w:r>
+              <w:rPr>
+                <w:b/>
+                <w:bCs/>
+                <w:sz w:val="22"/>
+                <w:szCs w:val="28"/>
+              </w:rPr>
+              <w:t xml:space="preserve">: </w:t>
+            </w:r>
+            <w:r>
+              <w:rPr>
+                <w:b/>
+                <w:bCs/>
+                <w:sz w:val="22"/>
+                <w:szCs w:val="28"/>
+              </w:rPr>
+              <w:t>t</w:t>
+            </w:r>
+            <w:r>
+              <w:rPr>
+                <w:b/>
+                <w:bCs/>
+                <w:sz w:val="22"/>
+                <w:szCs w:val="28"/>
+              </w:rPr>
+              <w:t>ransfer</w:t>
+            </w:r>
+          </w:p>
+        </w:tc>
+      </w:tr>
+      <w:tr>
+        <w:tc>
+          <w:tcPr>
+            <w:tcW w:w="2074" w:type="dxa"/>
+            <w:shd w:val="pct10" w:color="auto" w:fill="auto"/>
+          </w:tcPr>
+          <w:p>
+            <w:pPr>
+              <w:widowControl/>
+              <w:jc w:val="left"/>
+              <w:rPr>
+                <w:rFonts w:hint="eastAsia"/>
+                <w:b/>
+                <w:bCs/>
+                <w:sz w:val="22"/>
+                <w:szCs w:val="28"/>
+              </w:rPr>
+            </w:pPr>
+            <w:r>
+              <w:rPr>
+                <w:rFonts w:hint="eastAsia"/>
+                <w:b/>
+                <w:bCs/>
+                <w:sz w:val="22"/>
+                <w:szCs w:val="28"/>
+              </w:rPr>
+              <w:t>Property</w:t>
+            </w:r>
+          </w:p>
+        </w:tc>
+        <w:tc>
+          <w:tcPr>
+            <w:tcW w:w="2074" w:type="dxa"/>
+            <w:shd w:val="pct10" w:color="auto" w:fill="auto"/>
+          </w:tcPr>
+          <w:p>
+            <w:pPr>
+              <w:widowControl/>
+              <w:jc w:val="left"/>
+              <w:rPr>
+                <w:b/>
+                <w:bCs/>
+                <w:sz w:val="22"/>
+                <w:szCs w:val="28"/>
+              </w:rPr>
+            </w:pPr>
+            <w:r>
+              <w:rPr>
+                <w:rFonts w:hint="eastAsia"/>
+                <w:b/>
+                <w:bCs/>
+                <w:sz w:val="22"/>
+                <w:szCs w:val="28"/>
+              </w:rPr>
+              <w:t>Type</w:t>
+            </w:r>
+          </w:p>
+        </w:tc>
+        <w:tc>
+          <w:tcPr>
+            <w:tcW w:w="4148" w:type="dxa"/>
+            <w:shd w:val="pct10" w:color="auto" w:fill="auto"/>
+          </w:tcPr>
+          <w:p>
+            <w:pPr>
+              <w:widowControl/>
+              <w:jc w:val="left"/>
+              <w:rPr>
+                <w:rFonts w:hint="eastAsia"/>
+                <w:b/>
+                <w:bCs/>
+                <w:sz w:val="22"/>
+                <w:szCs w:val="28"/>
+              </w:rPr>
+            </w:pPr>
+            <w:r>
+              <w:rPr>
+                <w:rFonts w:hint="eastAsia"/>
+                <w:b/>
+                <w:bCs/>
+                <w:sz w:val="22"/>
+                <w:szCs w:val="28"/>
+              </w:rPr>
+              <w:t>D</w:t>
+            </w:r>
+            <w:r>
+              <w:rPr>
+                <w:b/>
+                <w:bCs/>
+                <w:sz w:val="22"/>
+                <w:szCs w:val="28"/>
+              </w:rPr>
+              <w:t>escription</w:t>
+            </w:r>
+          </w:p>
+        </w:tc>
+      </w:tr>
+      <w:tr>
+        <w:tc>
+          <w:tcPr>
+            <w:tcW w:w="2074" w:type="dxa"/>
+          </w:tcPr>
+          <w:p>
+            <w:pPr>
+              <w:widowControl/>
+              <w:jc w:val="left"/>
+              <w:rPr>
+                <w:rFonts w:hint="eastAsia"/>
+                <w:sz w:val="22"/>
+                <w:szCs w:val="28"/>
+              </w:rPr>
+            </w:pPr>
+            <w:r>
+              <w:rPr>
+                <w:sz w:val="22"/>
+                <w:szCs w:val="28"/>
+              </w:rPr>
+              <w:t>_to</w:t>
+            </w:r>
+          </w:p>
+        </w:tc>
+        <w:tc>
+          <w:tcPr>
+            <w:tcW w:w="2074" w:type="dxa"/>
+          </w:tcPr>
+          <w:p>
+            <w:pPr>
+              <w:widowControl/>
+              <w:jc w:val="left"/>
+              <w:rPr>
+                <w:rFonts w:hint="eastAsia"/>
+                <w:sz w:val="22"/>
+                <w:szCs w:val="28"/>
+              </w:rPr>
+            </w:pPr>
+            <w:r>
+              <w:rPr>
+                <w:sz w:val="22"/>
+                <w:szCs w:val="28"/>
+              </w:rPr>
+              <w:t>address</w:t>
+            </w:r>
+          </w:p>
+        </w:tc>
+        <w:tc>
+          <w:tcPr>
+            <w:tcW w:w="4148" w:type="dxa"/>
+          </w:tcPr>
+          <w:p>
+            <w:pPr>
+              <w:widowControl/>
+              <w:jc w:val="left"/>
+              <w:rPr>
+                <w:rFonts w:hint="eastAsia"/>
+                <w:sz w:val="22"/>
+                <w:szCs w:val="28"/>
+              </w:rPr>
+            </w:pPr>
+            <w:r>
+              <w:rPr>
+                <w:sz w:val="22"/>
+                <w:szCs w:val="28"/>
+              </w:rPr>
+              <w:t>Receiver’s address</w:t>
+            </w:r>
+          </w:p>
+        </w:tc>
+      </w:tr>
+      <w:tr>
+        <w:tc>
+          <w:tcPr>
+            <w:tcW w:w="2074" w:type="dxa"/>
+            <w:tcBorders>
+              <w:bottom w:val="single" w:sz="4" w:space="0" w:color="auto"/>
+            </w:tcBorders>
+          </w:tcPr>
+          <w:p>
+            <w:pPr>
+              <w:widowControl/>
+              <w:jc w:val="left"/>
+              <w:rPr>
+                <w:rFonts w:hint="eastAsia"/>
+                <w:sz w:val="22"/>
+                <w:szCs w:val="28"/>
+              </w:rPr>
+            </w:pPr>
+            <w:r>
+              <w:rPr>
+                <w:sz w:val="22"/>
+                <w:szCs w:val="28"/>
+              </w:rPr>
+              <w:t>_value</w:t>
+            </w:r>
+          </w:p>
+        </w:tc>
+        <w:tc>
+          <w:tcPr>
+            <w:tcW w:w="2074" w:type="dxa"/>
+            <w:tcBorders>
+              <w:bottom w:val="single" w:sz="4" w:space="0" w:color="auto"/>
+            </w:tcBorders>
+          </w:tcPr>
+          <w:p>
+            <w:pPr>
+              <w:widowControl/>
+              <w:jc w:val="left"/>
+              <w:rPr>
+                <w:rFonts w:hint="eastAsia"/>
+                <w:sz w:val="22"/>
+                <w:szCs w:val="28"/>
+              </w:rPr>
+            </w:pPr>
+            <w:r>
+              <w:rPr>
+                <w:sz w:val="22"/>
+                <w:szCs w:val="28"/>
+              </w:rPr>
+              <w:t>uint256</w:t>
+            </w:r>
+          </w:p>
+        </w:tc>
+        <w:tc>
+          <w:tcPr>
+            <w:tcW w:w="4148" w:type="dxa"/>
+            <w:tcBorders>
+              <w:bottom w:val="single" w:sz="4" w:space="0" w:color="auto"/>
+            </w:tcBorders>
+          </w:tcPr>
+          <w:p>
+            <w:pPr>
+              <w:widowControl/>
+              <w:jc w:val="left"/>
+              <w:rPr>
+                <w:sz w:val="22"/>
+                <w:szCs w:val="28"/>
+              </w:rPr>
+            </w:pPr>
+            <w:r>
+              <w:rPr>
+                <w:sz w:val="22"/>
+                <w:szCs w:val="28"/>
+              </w:rPr>
+              <w:t>Transfer amount</w:t>
+            </w:r>
+          </w:p>
+        </w:tc>
+      </w:tr>
+      <w:tr>
+        <w:trPr>
+          <w:trHeight w:val="342"/>
+        </w:trPr>
+        <w:tc>
+          <w:tcPr>
+            <w:tcW w:w="2074" w:type="dxa"/>
+            <w:shd w:val="pct10" w:color="auto" w:fill="auto"/>
+          </w:tcPr>
+          <w:p>
+            <w:pPr>
+              <w:widowControl/>
+              <w:jc w:val="left"/>
+              <w:rPr>
+                <w:rFonts w:hint="eastAsia"/>
+                <w:b/>
+                <w:bCs/>
+                <w:i/>
+                <w:iCs/>
+                <w:sz w:val="22"/>
+                <w:szCs w:val="28"/>
+              </w:rPr>
+            </w:pPr>
+            <w:r>
+              <w:rPr>
+                <w:b/>
+                <w:bCs/>
+                <w:sz w:val="22"/>
+                <w:szCs w:val="28"/>
+              </w:rPr>
+              <w:t>Return</w:t>
+            </w:r>
+            <w:r>
+              <w:rPr>
+                <w:b/>
+                <w:bCs/>
+                <w:i/>
+                <w:iCs/>
+                <w:sz w:val="22"/>
+                <w:szCs w:val="28"/>
+              </w:rPr>
+              <w:t xml:space="preserve"> </w:t>
+            </w:r>
+            <w:r>
+              <w:rPr>
+                <w:b/>
+                <w:bCs/>
+                <w:sz w:val="22"/>
+                <w:szCs w:val="28"/>
+              </w:rPr>
+              <w:t>type</w:t>
+            </w:r>
+          </w:p>
+        </w:tc>
+        <w:tc>
+          <w:tcPr>
+            <w:tcW w:w="6222" w:type="dxa"/>
+            <w:gridSpan w:val="2"/>
+            <w:shd w:val="pct10" w:color="auto" w:fill="auto"/>
+          </w:tcPr>
+          <w:p>
+            <w:pPr>
+              <w:widowControl/>
+              <w:jc w:val="left"/>
+              <w:rPr>
+                <w:rFonts w:hint="eastAsia"/>
+                <w:b/>
+                <w:bCs/>
+                <w:sz w:val="22"/>
+                <w:szCs w:val="28"/>
+              </w:rPr>
+            </w:pPr>
+            <w:r>
+              <w:rPr>
+                <w:rFonts w:hint="eastAsia"/>
+                <w:b/>
+                <w:bCs/>
+                <w:sz w:val="22"/>
+                <w:szCs w:val="28"/>
+              </w:rPr>
+              <w:t>D</w:t>
+            </w:r>
+            <w:r>
+              <w:rPr>
+                <w:b/>
+                <w:bCs/>
+                <w:sz w:val="22"/>
+                <w:szCs w:val="28"/>
+              </w:rPr>
+              <w:t>escription</w:t>
+            </w:r>
+          </w:p>
+        </w:tc>
+      </w:tr>
+      <w:tr>
+        <w:trPr>
+          <w:trHeight w:val="342"/>
+        </w:trPr>
+        <w:tc>
+          <w:tcPr>
+            <w:tcW w:w="2074" w:type="dxa"/>
+          </w:tcPr>
+          <w:p>
+            <w:pPr>
+              <w:widowControl/>
+              <w:jc w:val="left"/>
+              <w:rPr>
+                <w:rFonts w:hint="eastAsia"/>
+                <w:sz w:val="22"/>
+                <w:szCs w:val="28"/>
+              </w:rPr>
+            </w:pPr>
+            <w:r>
+              <w:rPr>
+                <w:sz w:val="22"/>
+                <w:szCs w:val="28"/>
+              </w:rPr>
+              <w:t>bool</w:t>
+            </w:r>
+          </w:p>
+        </w:tc>
+        <w:tc>
+          <w:tcPr>
+            <w:tcW w:w="6222" w:type="dxa"/>
+            <w:gridSpan w:val="2"/>
+          </w:tcPr>
+          <w:p>
+            <w:pPr>
+              <w:widowControl/>
+              <w:jc w:val="left"/>
+              <w:rPr>
+                <w:rFonts w:hint="eastAsia"/>
+                <w:sz w:val="22"/>
+                <w:szCs w:val="28"/>
+              </w:rPr>
+            </w:pPr>
+            <w:r>
+              <w:rPr>
+                <w:rFonts w:hint="eastAsia"/>
+                <w:sz w:val="22"/>
+                <w:szCs w:val="28"/>
+              </w:rPr>
+              <w:t>T</w:t>
+            </w:r>
+            <w:r>
+              <w:rPr>
+                <w:sz w:val="22"/>
+                <w:szCs w:val="28"/>
+              </w:rPr>
+              <w:t>ransfer successfully or failed</w:t>
+            </w:r>
+          </w:p>
+        </w:tc>
+      </w:tr>
+    </w:tbl>
+    <w:p>
+      <w:pPr>
+        <w:widowControl/>
+        <w:jc w:val="left"/>
+        <w:rPr>
+          <w:sz w:val="22"/>
+          <w:szCs w:val="28"/>
+        </w:rPr>
+      </w:pPr>
+      <w:r>
+        <w:rPr>
+          <w:rFonts w:hint="eastAsia"/>
+          <w:sz w:val="22"/>
+          <w:szCs w:val="28"/>
+        </w:rPr>
+        <w:t>T</w:t>
+      </w:r>
+      <w:r>
+        <w:rPr>
+          <w:sz w:val="22"/>
+          <w:szCs w:val="28"/>
+        </w:rPr>
+        <w:t>his function is used to let sender to transfer money to certain address.</w:t>
+      </w:r>
+    </w:p>
+    <w:p>
+      <w:pPr>
+        <w:widowControl/>
+        <w:jc w:val="left"/>
+        <w:rPr>
+          <w:rFonts w:hint="eastAsia"/>
+          <w:sz w:val="22"/>
+          <w:szCs w:val="28"/>
+        </w:rPr>
+      </w:pPr>
+    </w:p>
+    <w:tbl>
+      <w:tblPr>
+        <w:tblStyle w:val="a6"/>
+        <w:tblW w:w="0" w:type="auto"/>
+        <w:tblLook w:val="04A0" w:firstRow="1" w:lastRow="0" w:firstColumn="1" w:lastColumn="0" w:noHBand="0" w:noVBand="1"/>
+      </w:tblPr>
+      <w:tblGrid>
+        <w:gridCol w:w="2074"/>
+        <w:gridCol w:w="2074"/>
+        <w:gridCol w:w="4148"/>
+      </w:tblGrid>
+      <w:tr>
+        <w:tc>
+          <w:tcPr>
+            <w:tcW w:w="8296" w:type="dxa"/>
+            <w:gridSpan w:val="3"/>
+            <w:tcBorders>
+              <w:bottom w:val="single" w:sz="4" w:space="0" w:color="auto"/>
+            </w:tcBorders>
+            <w:shd w:val="pct20" w:color="auto" w:fill="auto"/>
+          </w:tcPr>
+          <w:p>
+            <w:pPr>
+              <w:widowControl/>
+              <w:jc w:val="center"/>
+              <w:rPr>
+                <w:rFonts w:hint="eastAsia"/>
+                <w:b/>
+                <w:bCs/>
+                <w:sz w:val="22"/>
+                <w:szCs w:val="28"/>
+              </w:rPr>
+            </w:pPr>
+            <w:r>
+              <w:rPr>
+                <w:b/>
+                <w:bCs/>
+                <w:sz w:val="22"/>
+                <w:szCs w:val="28"/>
+              </w:rPr>
+              <w:t>Function</w:t>
+            </w:r>
+            <w:r>
+              <w:rPr>
+                <w:b/>
+                <w:bCs/>
+                <w:sz w:val="22"/>
+                <w:szCs w:val="28"/>
+              </w:rPr>
+              <w:t xml:space="preserve">: </w:t>
+            </w:r>
+            <w:proofErr w:type="spellStart"/>
+            <w:r>
+              <w:rPr>
+                <w:b/>
+                <w:bCs/>
+                <w:sz w:val="22"/>
+                <w:szCs w:val="28"/>
+              </w:rPr>
+              <w:t>transferFrom</w:t>
+            </w:r>
+            <w:proofErr w:type="spellEnd"/>
+          </w:p>
+        </w:tc>
+      </w:tr>
+      <w:tr>
+        <w:tc>
+          <w:tcPr>
+            <w:tcW w:w="2074" w:type="dxa"/>
+            <w:shd w:val="pct10" w:color="auto" w:fill="auto"/>
+          </w:tcPr>
+          <w:p>
+            <w:pPr>
+              <w:widowControl/>
+              <w:jc w:val="left"/>
+              <w:rPr>
+                <w:rFonts w:hint="eastAsia"/>
+                <w:b/>
+                <w:bCs/>
+                <w:sz w:val="22"/>
+                <w:szCs w:val="28"/>
+              </w:rPr>
+            </w:pPr>
+            <w:r>
+              <w:rPr>
+                <w:rFonts w:hint="eastAsia"/>
+                <w:b/>
+                <w:bCs/>
+                <w:sz w:val="22"/>
+                <w:szCs w:val="28"/>
+              </w:rPr>
+              <w:t>Property</w:t>
+            </w:r>
+          </w:p>
+        </w:tc>
+        <w:tc>
+          <w:tcPr>
+            <w:tcW w:w="2074" w:type="dxa"/>
+            <w:shd w:val="pct10" w:color="auto" w:fill="auto"/>
+          </w:tcPr>
+          <w:p>
+            <w:pPr>
+              <w:widowControl/>
+              <w:jc w:val="left"/>
+              <w:rPr>
+                <w:b/>
+                <w:bCs/>
+                <w:sz w:val="22"/>
+                <w:szCs w:val="28"/>
+              </w:rPr>
+            </w:pPr>
+            <w:r>
+              <w:rPr>
+                <w:rFonts w:hint="eastAsia"/>
+                <w:b/>
+                <w:bCs/>
+                <w:sz w:val="22"/>
+                <w:szCs w:val="28"/>
+              </w:rPr>
+              <w:t>Type</w:t>
+            </w:r>
+          </w:p>
+        </w:tc>
+        <w:tc>
+          <w:tcPr>
+            <w:tcW w:w="4148" w:type="dxa"/>
+            <w:shd w:val="pct10" w:color="auto" w:fill="auto"/>
+          </w:tcPr>
+          <w:p>
+            <w:pPr>
+              <w:widowControl/>
+              <w:jc w:val="left"/>
+              <w:rPr>
+                <w:rFonts w:hint="eastAsia"/>
+                <w:b/>
+                <w:bCs/>
+                <w:sz w:val="22"/>
+                <w:szCs w:val="28"/>
+              </w:rPr>
+            </w:pPr>
+            <w:r>
+              <w:rPr>
+                <w:rFonts w:hint="eastAsia"/>
+                <w:b/>
+                <w:bCs/>
+                <w:sz w:val="22"/>
+                <w:szCs w:val="28"/>
+              </w:rPr>
+              <w:t>D</w:t>
+            </w:r>
+            <w:r>
+              <w:rPr>
+                <w:b/>
+                <w:bCs/>
+                <w:sz w:val="22"/>
+                <w:szCs w:val="28"/>
+              </w:rPr>
+              <w:t>escription</w:t>
+            </w:r>
+          </w:p>
+        </w:tc>
+      </w:tr>
+      <w:tr>
+        <w:tc>
+          <w:tcPr>
+            <w:tcW w:w="2074" w:type="dxa"/>
+          </w:tcPr>
+          <w:p>
+            <w:pPr>
+              <w:widowControl/>
+              <w:jc w:val="left"/>
+              <w:rPr>
+                <w:sz w:val="22"/>
+                <w:szCs w:val="28"/>
+              </w:rPr>
+            </w:pPr>
+            <w:r>
+              <w:rPr>
+                <w:rFonts w:hint="eastAsia"/>
+                <w:sz w:val="22"/>
+                <w:szCs w:val="28"/>
+              </w:rPr>
+              <w:t>_</w:t>
+            </w:r>
+            <w:r>
+              <w:rPr>
+                <w:sz w:val="22"/>
+                <w:szCs w:val="28"/>
+              </w:rPr>
+              <w:t>from</w:t>
+            </w:r>
+          </w:p>
+        </w:tc>
+        <w:tc>
+          <w:tcPr>
+            <w:tcW w:w="2074" w:type="dxa"/>
+          </w:tcPr>
+          <w:p>
+            <w:pPr>
+              <w:widowControl/>
+              <w:jc w:val="left"/>
+              <w:rPr>
+                <w:sz w:val="22"/>
+                <w:szCs w:val="28"/>
+              </w:rPr>
+            </w:pPr>
+            <w:r>
+              <w:rPr>
+                <w:rFonts w:hint="eastAsia"/>
+                <w:sz w:val="22"/>
+                <w:szCs w:val="28"/>
+              </w:rPr>
+              <w:t>a</w:t>
+            </w:r>
+            <w:r>
+              <w:rPr>
+                <w:sz w:val="22"/>
+                <w:szCs w:val="28"/>
+              </w:rPr>
+              <w:t>ddress</w:t>
+            </w:r>
+          </w:p>
+        </w:tc>
+        <w:tc>
+          <w:tcPr>
+            <w:tcW w:w="4148" w:type="dxa"/>
+          </w:tcPr>
+          <w:p>
+            <w:pPr>
+              <w:widowControl/>
+              <w:jc w:val="left"/>
+              <w:rPr>
+                <w:rFonts w:hint="eastAsia"/>
+                <w:sz w:val="22"/>
+                <w:szCs w:val="28"/>
+              </w:rPr>
+            </w:pPr>
+            <w:r>
+              <w:rPr>
+                <w:sz w:val="22"/>
+                <w:szCs w:val="28"/>
+              </w:rPr>
+              <w:t>Sender’s</w:t>
+            </w:r>
+            <w:r>
+              <w:rPr>
+                <w:sz w:val="22"/>
+                <w:szCs w:val="28"/>
+              </w:rPr>
+              <w:t xml:space="preserve"> address</w:t>
+            </w:r>
+          </w:p>
+        </w:tc>
+      </w:tr>
+      <w:tr>
+        <w:tc>
+          <w:tcPr>
+            <w:tcW w:w="2074" w:type="dxa"/>
+          </w:tcPr>
+          <w:p>
+            <w:pPr>
+              <w:widowControl/>
+              <w:jc w:val="left"/>
+              <w:rPr>
+                <w:rFonts w:hint="eastAsia"/>
+                <w:sz w:val="22"/>
+                <w:szCs w:val="28"/>
+              </w:rPr>
+            </w:pPr>
+            <w:r>
+              <w:rPr>
+                <w:sz w:val="22"/>
+                <w:szCs w:val="28"/>
+              </w:rPr>
+              <w:t>_to</w:t>
+            </w:r>
+          </w:p>
+        </w:tc>
+        <w:tc>
+          <w:tcPr>
+            <w:tcW w:w="2074" w:type="dxa"/>
+          </w:tcPr>
+          <w:p>
+            <w:pPr>
+              <w:widowControl/>
+              <w:jc w:val="left"/>
+              <w:rPr>
+                <w:rFonts w:hint="eastAsia"/>
+                <w:sz w:val="22"/>
+                <w:szCs w:val="28"/>
+              </w:rPr>
+            </w:pPr>
+            <w:r>
+              <w:rPr>
+                <w:sz w:val="22"/>
+                <w:szCs w:val="28"/>
+              </w:rPr>
+              <w:t>address</w:t>
+            </w:r>
+          </w:p>
+        </w:tc>
+        <w:tc>
+          <w:tcPr>
+            <w:tcW w:w="4148" w:type="dxa"/>
+          </w:tcPr>
+          <w:p>
+            <w:pPr>
+              <w:widowControl/>
+              <w:jc w:val="left"/>
+              <w:rPr>
+                <w:rFonts w:hint="eastAsia"/>
+                <w:sz w:val="22"/>
+                <w:szCs w:val="28"/>
+              </w:rPr>
+            </w:pPr>
+            <w:r>
+              <w:rPr>
+                <w:sz w:val="22"/>
+                <w:szCs w:val="28"/>
+              </w:rPr>
+              <w:t>Receiver’s address</w:t>
+            </w:r>
+          </w:p>
+        </w:tc>
+      </w:tr>
+      <w:tr>
+        <w:tc>
+          <w:tcPr>
+            <w:tcW w:w="2074" w:type="dxa"/>
+            <w:tcBorders>
+              <w:bottom w:val="single" w:sz="4" w:space="0" w:color="auto"/>
+            </w:tcBorders>
+          </w:tcPr>
+          <w:p>
+            <w:pPr>
+              <w:widowControl/>
+              <w:jc w:val="left"/>
+              <w:rPr>
+                <w:rFonts w:hint="eastAsia"/>
+                <w:sz w:val="22"/>
+                <w:szCs w:val="28"/>
+              </w:rPr>
+            </w:pPr>
+            <w:r>
+              <w:rPr>
+                <w:sz w:val="22"/>
+                <w:szCs w:val="28"/>
+              </w:rPr>
+              <w:t>_value</w:t>
+            </w:r>
+          </w:p>
+        </w:tc>
+        <w:tc>
+          <w:tcPr>
+            <w:tcW w:w="2074" w:type="dxa"/>
+            <w:tcBorders>
+              <w:bottom w:val="single" w:sz="4" w:space="0" w:color="auto"/>
+            </w:tcBorders>
+          </w:tcPr>
+          <w:p>
+            <w:pPr>
+              <w:widowControl/>
+              <w:jc w:val="left"/>
+              <w:rPr>
+                <w:rFonts w:hint="eastAsia"/>
+                <w:sz w:val="22"/>
+                <w:szCs w:val="28"/>
+              </w:rPr>
+            </w:pPr>
+            <w:r>
+              <w:rPr>
+                <w:sz w:val="22"/>
+                <w:szCs w:val="28"/>
+              </w:rPr>
+              <w:t>uint256</w:t>
+            </w:r>
+          </w:p>
+        </w:tc>
+        <w:tc>
+          <w:tcPr>
+            <w:tcW w:w="4148" w:type="dxa"/>
+            <w:tcBorders>
+              <w:bottom w:val="single" w:sz="4" w:space="0" w:color="auto"/>
+            </w:tcBorders>
+          </w:tcPr>
+          <w:p>
+            <w:pPr>
+              <w:widowControl/>
+              <w:jc w:val="left"/>
+              <w:rPr>
+                <w:rFonts w:hint="eastAsia"/>
+                <w:sz w:val="22"/>
+                <w:szCs w:val="28"/>
+              </w:rPr>
+            </w:pPr>
+            <w:r>
+              <w:rPr>
+                <w:sz w:val="22"/>
+                <w:szCs w:val="28"/>
+              </w:rPr>
+              <w:t>Transfer amount</w:t>
+            </w:r>
+          </w:p>
+        </w:tc>
+      </w:tr>
+      <w:tr>
+        <w:trPr>
+          <w:trHeight w:val="342"/>
+        </w:trPr>
+        <w:tc>
+          <w:tcPr>
+            <w:tcW w:w="2074" w:type="dxa"/>
+            <w:shd w:val="pct10" w:color="auto" w:fill="auto"/>
+          </w:tcPr>
+          <w:p>
+            <w:pPr>
+              <w:widowControl/>
+              <w:jc w:val="left"/>
+              <w:rPr>
+                <w:rFonts w:hint="eastAsia"/>
+                <w:b/>
+                <w:bCs/>
+                <w:i/>
+                <w:iCs/>
+                <w:sz w:val="22"/>
+                <w:szCs w:val="28"/>
+              </w:rPr>
+            </w:pPr>
+            <w:r>
+              <w:rPr>
+                <w:b/>
+                <w:bCs/>
+                <w:sz w:val="22"/>
+                <w:szCs w:val="28"/>
+              </w:rPr>
+              <w:t>Return</w:t>
+            </w:r>
+            <w:r>
+              <w:rPr>
+                <w:b/>
+                <w:bCs/>
+                <w:i/>
+                <w:iCs/>
+                <w:sz w:val="22"/>
+                <w:szCs w:val="28"/>
+              </w:rPr>
+              <w:t xml:space="preserve"> </w:t>
+            </w:r>
+            <w:r>
+              <w:rPr>
+                <w:b/>
+                <w:bCs/>
+                <w:sz w:val="22"/>
+                <w:szCs w:val="28"/>
+              </w:rPr>
+              <w:t>type</w:t>
+            </w:r>
+          </w:p>
+        </w:tc>
+        <w:tc>
+          <w:tcPr>
+            <w:tcW w:w="6222" w:type="dxa"/>
+            <w:gridSpan w:val="2"/>
+            <w:shd w:val="pct10" w:color="auto" w:fill="auto"/>
+          </w:tcPr>
+          <w:p>
+            <w:pPr>
+              <w:widowControl/>
+              <w:jc w:val="left"/>
+              <w:rPr>
+                <w:rFonts w:hint="eastAsia"/>
+                <w:b/>
+                <w:bCs/>
+                <w:sz w:val="22"/>
+                <w:szCs w:val="28"/>
+              </w:rPr>
+            </w:pPr>
+            <w:r>
+              <w:rPr>
+                <w:rFonts w:hint="eastAsia"/>
+                <w:b/>
+                <w:bCs/>
+                <w:sz w:val="22"/>
+                <w:szCs w:val="28"/>
+              </w:rPr>
+              <w:t>D</w:t>
+            </w:r>
+            <w:r>
+              <w:rPr>
+                <w:b/>
+                <w:bCs/>
+                <w:sz w:val="22"/>
+                <w:szCs w:val="28"/>
+              </w:rPr>
+              <w:t>escription</w:t>
+            </w:r>
+          </w:p>
+        </w:tc>
+      </w:tr>
+      <w:tr>
+        <w:trPr>
+          <w:trHeight w:val="342"/>
+        </w:trPr>
+        <w:tc>
+          <w:tcPr>
+            <w:tcW w:w="2074" w:type="dxa"/>
+          </w:tcPr>
+          <w:p>
+            <w:pPr>
+              <w:widowControl/>
+              <w:jc w:val="left"/>
+              <w:rPr>
+                <w:rFonts w:hint="eastAsia"/>
+                <w:sz w:val="22"/>
+                <w:szCs w:val="28"/>
+              </w:rPr>
+            </w:pPr>
+            <w:r>
+              <w:rPr>
+                <w:sz w:val="22"/>
+                <w:szCs w:val="28"/>
+              </w:rPr>
+              <w:t>bool</w:t>
+            </w:r>
+          </w:p>
+        </w:tc>
+        <w:tc>
+          <w:tcPr>
+            <w:tcW w:w="6222" w:type="dxa"/>
+            <w:gridSpan w:val="2"/>
+          </w:tcPr>
+          <w:p>
+            <w:pPr>
+              <w:widowControl/>
+              <w:jc w:val="left"/>
+              <w:rPr>
+                <w:rFonts w:hint="eastAsia"/>
+                <w:sz w:val="22"/>
+                <w:szCs w:val="28"/>
+              </w:rPr>
+            </w:pPr>
+            <w:r>
+              <w:rPr>
+                <w:rFonts w:hint="eastAsia"/>
+                <w:sz w:val="22"/>
+                <w:szCs w:val="28"/>
+              </w:rPr>
+              <w:t>T</w:t>
+            </w:r>
+            <w:r>
+              <w:rPr>
+                <w:sz w:val="22"/>
+                <w:szCs w:val="28"/>
+              </w:rPr>
+              <w:t>ransfer successfully or failed</w:t>
+            </w:r>
+          </w:p>
+        </w:tc>
+      </w:tr>
+    </w:tbl>
+    <w:p>
+      <w:pPr>
+        <w:widowControl/>
+        <w:jc w:val="left"/>
+        <w:rPr>
+          <w:sz w:val="22"/>
+          <w:szCs w:val="28"/>
+        </w:rPr>
+      </w:pPr>
+      <w:r>
+        <w:rPr>
+          <w:rFonts w:hint="eastAsia"/>
+          <w:sz w:val="22"/>
+          <w:szCs w:val="28"/>
+        </w:rPr>
+        <w:t>T</w:t>
+      </w:r>
+      <w:r>
+        <w:rPr>
+          <w:sz w:val="22"/>
+          <w:szCs w:val="28"/>
+        </w:rPr>
+        <w:t xml:space="preserve">his function is </w:t>
+      </w:r>
+      <w:r>
+        <w:rPr>
+          <w:sz w:val="22"/>
+          <w:szCs w:val="28"/>
+        </w:rPr>
+        <w:t xml:space="preserve">also used to transfer money. However, this function should be called by receiver to </w:t>
+      </w:r>
+      <w:r>
+        <w:rPr>
+          <w:rFonts w:hint="eastAsia"/>
+          <w:sz w:val="22"/>
+          <w:szCs w:val="28"/>
+        </w:rPr>
+        <w:t>initiate</w:t>
+      </w:r>
+      <w:r>
+        <w:rPr>
+          <w:sz w:val="22"/>
+          <w:szCs w:val="28"/>
+        </w:rPr>
+        <w:t xml:space="preserve"> a transaction from a certain address. Which also need </w:t>
+      </w:r>
+      <w:proofErr w:type="gramStart"/>
+      <w:r>
+        <w:rPr>
+          <w:sz w:val="22"/>
+          <w:szCs w:val="28"/>
+        </w:rPr>
+        <w:t>sender</w:t>
+      </w:r>
+      <w:r>
+        <w:rPr>
+          <w:sz w:val="22"/>
+          <w:szCs w:val="28"/>
+        </w:rPr>
+        <w:t>’s</w:t>
+      </w:r>
+      <w:proofErr w:type="gramEnd"/>
+      <w:r>
+        <w:rPr>
+          <w:sz w:val="22"/>
+          <w:szCs w:val="28"/>
+        </w:rPr>
+        <w:t xml:space="preserve"> to approve this transaction with approve function.</w:t>
+      </w:r>
+    </w:p>
+    <w:p>
+      <w:pPr>
+        <w:widowControl/>
+        <w:jc w:val="left"/>
+        <w:rPr>
+          <w:sz w:val="22"/>
+          <w:szCs w:val="28"/>
+        </w:rPr>
+      </w:pPr>
+    </w:p>
+    <w:tbl>
+      <w:tblPr>
+        <w:tblStyle w:val="a6"/>
+        <w:tblW w:w="0" w:type="auto"/>
+        <w:tblLook w:val="04A0" w:firstRow="1" w:lastRow="0" w:firstColumn="1" w:lastColumn="0" w:noHBand="0" w:noVBand="1"/>
+      </w:tblPr>
+      <w:tblGrid>
+        <w:gridCol w:w="2074"/>
+        <w:gridCol w:w="2074"/>
+        <w:gridCol w:w="4148"/>
+      </w:tblGrid>
+      <w:tr>
+        <w:tc>
+          <w:tcPr>
+            <w:tcW w:w="8296" w:type="dxa"/>
+            <w:gridSpan w:val="3"/>
+            <w:tcBorders>
+              <w:bottom w:val="single" w:sz="4" w:space="0" w:color="auto"/>
+            </w:tcBorders>
+            <w:shd w:val="pct20" w:color="auto" w:fill="auto"/>
+          </w:tcPr>
+          <w:p>
+            <w:pPr>
+              <w:widowControl/>
+              <w:jc w:val="center"/>
+              <w:rPr>
+                <w:rFonts w:hint="eastAsia"/>
+                <w:b/>
+                <w:bCs/>
+                <w:sz w:val="22"/>
+                <w:szCs w:val="28"/>
+              </w:rPr>
+            </w:pPr>
+            <w:r>
+              <w:rPr>
+                <w:b/>
+                <w:bCs/>
+                <w:sz w:val="22"/>
+                <w:szCs w:val="28"/>
+              </w:rPr>
+              <w:t>Function</w:t>
+            </w:r>
+            <w:r>
+              <w:rPr>
+                <w:b/>
+                <w:bCs/>
+                <w:sz w:val="22"/>
+                <w:szCs w:val="28"/>
+              </w:rPr>
+              <w:t xml:space="preserve">: </w:t>
+            </w:r>
+            <w:r>
+              <w:rPr>
+                <w:b/>
+                <w:bCs/>
+                <w:sz w:val="22"/>
+                <w:szCs w:val="28"/>
+              </w:rPr>
+              <w:t>approve</w:t>
+            </w:r>
+          </w:p>
+        </w:tc>
+      </w:tr>
+      <w:tr>
+        <w:tc>
+          <w:tcPr>
+            <w:tcW w:w="2074" w:type="dxa"/>
+            <w:shd w:val="pct10" w:color="auto" w:fill="auto"/>
+          </w:tcPr>
+          <w:p>
+            <w:pPr>
+              <w:widowControl/>
+              <w:jc w:val="left"/>
+              <w:rPr>
+                <w:rFonts w:hint="eastAsia"/>
+                <w:b/>
+                <w:bCs/>
+                <w:sz w:val="22"/>
+                <w:szCs w:val="28"/>
+              </w:rPr>
+            </w:pPr>
+            <w:r>
+              <w:rPr>
+                <w:rFonts w:hint="eastAsia"/>
+                <w:b/>
+                <w:bCs/>
+                <w:sz w:val="22"/>
+                <w:szCs w:val="28"/>
+              </w:rPr>
+              <w:t>Property</w:t>
+            </w:r>
+          </w:p>
+        </w:tc>
+        <w:tc>
+          <w:tcPr>
+            <w:tcW w:w="2074" w:type="dxa"/>
+            <w:shd w:val="pct10" w:color="auto" w:fill="auto"/>
+          </w:tcPr>
+          <w:p>
+            <w:pPr>
+              <w:widowControl/>
+              <w:jc w:val="left"/>
+              <w:rPr>
+                <w:b/>
+                <w:bCs/>
+                <w:sz w:val="22"/>
+                <w:szCs w:val="28"/>
+              </w:rPr>
+            </w:pPr>
+            <w:r>
+              <w:rPr>
+                <w:rFonts w:hint="eastAsia"/>
+                <w:b/>
+                <w:bCs/>
+                <w:sz w:val="22"/>
+                <w:szCs w:val="28"/>
+              </w:rPr>
+              <w:t>Type</w:t>
+            </w:r>
+          </w:p>
+        </w:tc>
+        <w:tc>
+          <w:tcPr>
+            <w:tcW w:w="4148" w:type="dxa"/>
+            <w:shd w:val="pct10" w:color="auto" w:fill="auto"/>
+          </w:tcPr>
+          <w:p>
+            <w:pPr>
+              <w:widowControl/>
+              <w:jc w:val="left"/>
+              <w:rPr>
+                <w:rFonts w:hint="eastAsia"/>
+                <w:b/>
+                <w:bCs/>
+                <w:sz w:val="22"/>
+                <w:szCs w:val="28"/>
+              </w:rPr>
+            </w:pPr>
+            <w:r>
+              <w:rPr>
+                <w:rFonts w:hint="eastAsia"/>
+                <w:b/>
+                <w:bCs/>
+                <w:sz w:val="22"/>
+                <w:szCs w:val="28"/>
+              </w:rPr>
+              <w:t>D</w:t>
+            </w:r>
+            <w:r>
+              <w:rPr>
+                <w:b/>
+                <w:bCs/>
+                <w:sz w:val="22"/>
+                <w:szCs w:val="28"/>
+              </w:rPr>
+              <w:t>escription</w:t>
+            </w:r>
+          </w:p>
+        </w:tc>
+      </w:tr>
+      <w:tr>
+        <w:tc>
+          <w:tcPr>
+            <w:tcW w:w="2074" w:type="dxa"/>
+          </w:tcPr>
+          <w:p>
+            <w:pPr>
+              <w:widowControl/>
+              <w:jc w:val="left"/>
+              <w:rPr>
+                <w:sz w:val="22"/>
+                <w:szCs w:val="28"/>
+              </w:rPr>
+            </w:pPr>
+            <w:r>
+              <w:rPr>
+                <w:rFonts w:hint="eastAsia"/>
+                <w:sz w:val="22"/>
+                <w:szCs w:val="28"/>
+              </w:rPr>
+              <w:t>_</w:t>
+            </w:r>
+            <w:r>
+              <w:rPr>
+                <w:sz w:val="22"/>
+                <w:szCs w:val="28"/>
+              </w:rPr>
+              <w:t>spender</w:t>
+            </w:r>
+          </w:p>
+        </w:tc>
+        <w:tc>
+          <w:tcPr>
+            <w:tcW w:w="2074" w:type="dxa"/>
+          </w:tcPr>
+          <w:p>
+            <w:pPr>
+              <w:widowControl/>
+              <w:jc w:val="left"/>
+              <w:rPr>
+                <w:sz w:val="22"/>
+                <w:szCs w:val="28"/>
+              </w:rPr>
+            </w:pPr>
+            <w:r>
+              <w:rPr>
+                <w:rFonts w:hint="eastAsia"/>
+                <w:sz w:val="22"/>
+                <w:szCs w:val="28"/>
+              </w:rPr>
+              <w:t>a</w:t>
+            </w:r>
+            <w:r>
+              <w:rPr>
+                <w:sz w:val="22"/>
+                <w:szCs w:val="28"/>
+              </w:rPr>
+              <w:t>ddress</w:t>
+            </w:r>
+          </w:p>
+        </w:tc>
+        <w:tc>
+          <w:tcPr>
+            <w:tcW w:w="4148" w:type="dxa"/>
+          </w:tcPr>
+          <w:p>
+            <w:pPr>
+              <w:widowControl/>
+              <w:jc w:val="left"/>
+              <w:rPr>
+                <w:rFonts w:hint="eastAsia"/>
+                <w:sz w:val="22"/>
+                <w:szCs w:val="28"/>
+              </w:rPr>
+            </w:pPr>
+            <w:r>
+              <w:rPr>
+                <w:sz w:val="22"/>
+                <w:szCs w:val="28"/>
+              </w:rPr>
+              <w:t>Receiver’s address</w:t>
+            </w:r>
+          </w:p>
+        </w:tc>
+      </w:tr>
+      <w:tr>
+        <w:tc>
+          <w:tcPr>
+            <w:tcW w:w="2074" w:type="dxa"/>
+            <w:tcBorders>
+              <w:bottom w:val="single" w:sz="4" w:space="0" w:color="auto"/>
+            </w:tcBorders>
+          </w:tcPr>
+          <w:p>
+            <w:pPr>
+              <w:widowControl/>
+              <w:jc w:val="left"/>
+              <w:rPr>
+                <w:rFonts w:hint="eastAsia"/>
+                <w:sz w:val="22"/>
+                <w:szCs w:val="28"/>
+              </w:rPr>
+            </w:pPr>
+            <w:r>
+              <w:rPr>
+                <w:sz w:val="22"/>
+                <w:szCs w:val="28"/>
+              </w:rPr>
+              <w:t>_value</w:t>
+            </w:r>
+          </w:p>
+        </w:tc>
+        <w:tc>
+          <w:tcPr>
+            <w:tcW w:w="2074" w:type="dxa"/>
+            <w:tcBorders>
+              <w:bottom w:val="single" w:sz="4" w:space="0" w:color="auto"/>
+            </w:tcBorders>
+          </w:tcPr>
+          <w:p>
+            <w:pPr>
+              <w:widowControl/>
+              <w:jc w:val="left"/>
+              <w:rPr>
+                <w:rFonts w:hint="eastAsia"/>
+                <w:sz w:val="22"/>
+                <w:szCs w:val="28"/>
+              </w:rPr>
+            </w:pPr>
+            <w:r>
+              <w:rPr>
+                <w:sz w:val="22"/>
+                <w:szCs w:val="28"/>
+              </w:rPr>
+              <w:t>uint256</w:t>
+            </w:r>
+          </w:p>
+        </w:tc>
+        <w:tc>
+          <w:tcPr>
+            <w:tcW w:w="4148" w:type="dxa"/>
+            <w:tcBorders>
+              <w:bottom w:val="single" w:sz="4" w:space="0" w:color="auto"/>
+            </w:tcBorders>
+          </w:tcPr>
+          <w:p>
+            <w:pPr>
+              <w:widowControl/>
+              <w:jc w:val="left"/>
+              <w:rPr>
+                <w:rFonts w:hint="eastAsia"/>
+                <w:sz w:val="22"/>
+                <w:szCs w:val="28"/>
+              </w:rPr>
+            </w:pPr>
+            <w:r>
+              <w:rPr>
+                <w:sz w:val="22"/>
+                <w:szCs w:val="28"/>
+              </w:rPr>
+              <w:t>Approve transfer amount</w:t>
+            </w:r>
+          </w:p>
+        </w:tc>
+      </w:tr>
+      <w:tr>
+        <w:trPr>
+          <w:trHeight w:val="342"/>
+        </w:trPr>
+        <w:tc>
+          <w:tcPr>
+            <w:tcW w:w="2074" w:type="dxa"/>
+            <w:shd w:val="pct10" w:color="auto" w:fill="auto"/>
+          </w:tcPr>
+          <w:p>
+            <w:pPr>
+              <w:widowControl/>
+              <w:jc w:val="left"/>
+              <w:rPr>
+                <w:rFonts w:hint="eastAsia"/>
+                <w:b/>
+                <w:bCs/>
+                <w:i/>
+                <w:iCs/>
+                <w:sz w:val="22"/>
+                <w:szCs w:val="28"/>
+              </w:rPr>
+            </w:pPr>
+            <w:r>
+              <w:rPr>
+                <w:b/>
+                <w:bCs/>
+                <w:sz w:val="22"/>
+                <w:szCs w:val="28"/>
+              </w:rPr>
+              <w:t>Return</w:t>
+            </w:r>
+            <w:r>
+              <w:rPr>
+                <w:b/>
+                <w:bCs/>
+                <w:i/>
+                <w:iCs/>
+                <w:sz w:val="22"/>
+                <w:szCs w:val="28"/>
+              </w:rPr>
+              <w:t xml:space="preserve"> </w:t>
+            </w:r>
+            <w:r>
+              <w:rPr>
+                <w:b/>
+                <w:bCs/>
+                <w:sz w:val="22"/>
+                <w:szCs w:val="28"/>
+              </w:rPr>
+              <w:t>type</w:t>
+            </w:r>
+          </w:p>
+        </w:tc>
+        <w:tc>
+          <w:tcPr>
+            <w:tcW w:w="6222" w:type="dxa"/>
+            <w:gridSpan w:val="2"/>
+            <w:shd w:val="pct10" w:color="auto" w:fill="auto"/>
+          </w:tcPr>
+          <w:p>
+            <w:pPr>
+              <w:widowControl/>
+              <w:jc w:val="left"/>
+              <w:rPr>
+                <w:rFonts w:hint="eastAsia"/>
+                <w:b/>
+                <w:bCs/>
+                <w:sz w:val="22"/>
+                <w:szCs w:val="28"/>
+              </w:rPr>
+            </w:pPr>
+            <w:r>
+              <w:rPr>
+                <w:rFonts w:hint="eastAsia"/>
+                <w:b/>
+                <w:bCs/>
+                <w:sz w:val="22"/>
+                <w:szCs w:val="28"/>
+              </w:rPr>
+              <w:t>D</w:t>
+            </w:r>
+            <w:r>
+              <w:rPr>
+                <w:b/>
+                <w:bCs/>
+                <w:sz w:val="22"/>
+                <w:szCs w:val="28"/>
+              </w:rPr>
+              <w:t>escription</w:t>
+            </w:r>
+          </w:p>
+        </w:tc>
+      </w:tr>
+      <w:tr>
+        <w:trPr>
+          <w:trHeight w:val="342"/>
+        </w:trPr>
+        <w:tc>
+          <w:tcPr>
+            <w:tcW w:w="2074" w:type="dxa"/>
+          </w:tcPr>
+          <w:p>
+            <w:pPr>
+              <w:widowControl/>
+              <w:jc w:val="left"/>
+              <w:rPr>
+                <w:rFonts w:hint="eastAsia"/>
+                <w:sz w:val="22"/>
+                <w:szCs w:val="28"/>
+              </w:rPr>
+            </w:pPr>
+            <w:r>
+              <w:rPr>
+                <w:sz w:val="22"/>
+                <w:szCs w:val="28"/>
+              </w:rPr>
+              <w:t>bool</w:t>
+            </w:r>
+          </w:p>
+        </w:tc>
+        <w:tc>
+          <w:tcPr>
+            <w:tcW w:w="6222" w:type="dxa"/>
+            <w:gridSpan w:val="2"/>
+          </w:tcPr>
+          <w:p>
+            <w:pPr>
+              <w:widowControl/>
+              <w:jc w:val="left"/>
+              <w:rPr>
+                <w:rFonts w:hint="eastAsia"/>
+                <w:sz w:val="22"/>
+                <w:szCs w:val="28"/>
+              </w:rPr>
+            </w:pPr>
+            <w:r>
+              <w:rPr>
+                <w:sz w:val="22"/>
+                <w:szCs w:val="28"/>
+              </w:rPr>
+              <w:t>Approve successfully or failed</w:t>
+            </w:r>
+          </w:p>
+        </w:tc>
+      </w:tr>
+    </w:tbl>
+    <w:p>
+      <w:pPr>
+        <w:widowControl/>
+        <w:jc w:val="left"/>
+        <w:rPr>
+          <w:rFonts w:hint="eastAsia"/>
+          <w:sz w:val="22"/>
+          <w:szCs w:val="28"/>
+        </w:rPr>
+      </w:pPr>
+      <w:r>
+        <w:rPr>
+          <w:rFonts w:hint="eastAsia"/>
+          <w:sz w:val="22"/>
+          <w:szCs w:val="28"/>
+        </w:rPr>
+        <w:t>This</w:t>
+      </w:r>
+      <w:r>
+        <w:rPr>
+          <w:sz w:val="22"/>
+          <w:szCs w:val="28"/>
+        </w:rPr>
+        <w:t xml:space="preserve"> </w:t>
+      </w:r>
+      <w:r>
+        <w:rPr>
+          <w:sz w:val="22"/>
+          <w:szCs w:val="28"/>
+        </w:rPr>
+        <w:t xml:space="preserve">function should be called by sender to approve amount of money transferred by </w:t>
+      </w:r>
+      <w:r>
+        <w:rPr>
+          <w:rFonts w:hint="eastAsia"/>
+          <w:sz w:val="22"/>
+          <w:szCs w:val="28"/>
+        </w:rPr>
+        <w:t>c</w:t>
+      </w:r>
+      <w:r>
+        <w:rPr>
+          <w:sz w:val="22"/>
+          <w:szCs w:val="28"/>
+        </w:rPr>
+        <w:t xml:space="preserve">ertain address. In case of receiver ‘stole’ money from sender (can initiate transfer with </w:t>
+      </w:r>
+      <w:r>
+        <w:rPr>
+          <w:rFonts w:hint="eastAsia"/>
+          <w:sz w:val="22"/>
+          <w:szCs w:val="28"/>
+        </w:rPr>
+        <w:t>a</w:t>
+      </w:r>
+      <w:r>
+        <w:rPr>
+          <w:sz w:val="22"/>
+          <w:szCs w:val="28"/>
+        </w:rPr>
+        <w:t>ny amount from any address).</w:t>
+      </w:r>
+    </w:p>
+    <w:p>
+      <w:pPr>
+        <w:widowControl/>
+        <w:jc w:val="left"/>
+        <w:rPr>
+          <w:sz w:val="22"/>
+          <w:szCs w:val="28"/>
+        </w:rPr>
+      </w:pPr>
+    </w:p>
+    <w:tbl>
+      <w:tblPr>
+        <w:tblStyle w:val="a6"/>
+        <w:tblW w:w="0" w:type="auto"/>
+        <w:tblLook w:val="04A0" w:firstRow="1" w:lastRow="0" w:firstColumn="1" w:lastColumn="0" w:noHBand="0" w:noVBand="1"/>
+      </w:tblPr>
+      <w:tblGrid>
+        <w:gridCol w:w="2074"/>
+        <w:gridCol w:w="2074"/>
+        <w:gridCol w:w="4148"/>
+      </w:tblGrid>
+      <w:tr>
+        <w:tc>
+          <w:tcPr>
+            <w:tcW w:w="8296" w:type="dxa"/>
+            <w:gridSpan w:val="3"/>
+            <w:tcBorders>
+              <w:bottom w:val="single" w:sz="4" w:space="0" w:color="auto"/>
+            </w:tcBorders>
+            <w:shd w:val="pct20" w:color="auto" w:fill="auto"/>
+          </w:tcPr>
+          <w:p>
+            <w:pPr>
+              <w:widowControl/>
+              <w:jc w:val="center"/>
+              <w:rPr>
+                <w:rFonts w:hint="eastAsia"/>
+                <w:b/>
+                <w:bCs/>
+                <w:sz w:val="22"/>
+                <w:szCs w:val="28"/>
+              </w:rPr>
+            </w:pPr>
+            <w:r>
+              <w:rPr>
+                <w:b/>
+                <w:bCs/>
+                <w:sz w:val="22"/>
+                <w:szCs w:val="28"/>
+              </w:rPr>
+              <w:lastRenderedPageBreak/>
+              <w:t>Function</w:t>
+            </w:r>
+            <w:r>
+              <w:rPr>
+                <w:b/>
+                <w:bCs/>
+                <w:sz w:val="22"/>
+                <w:szCs w:val="28"/>
+              </w:rPr>
+              <w:t xml:space="preserve">: </w:t>
+            </w:r>
+            <w:proofErr w:type="spellStart"/>
+            <w:r>
+              <w:rPr>
+                <w:b/>
+                <w:bCs/>
+                <w:sz w:val="22"/>
+                <w:szCs w:val="28"/>
+              </w:rPr>
+              <w:t>balanceOf</w:t>
+            </w:r>
+            <w:proofErr w:type="spellEnd"/>
+          </w:p>
+        </w:tc>
+      </w:tr>
+      <w:tr>
+        <w:tc>
+          <w:tcPr>
+            <w:tcW w:w="2074" w:type="dxa"/>
+            <w:shd w:val="pct10" w:color="auto" w:fill="auto"/>
+          </w:tcPr>
+          <w:p>
+            <w:pPr>
+              <w:widowControl/>
+              <w:jc w:val="left"/>
+              <w:rPr>
+                <w:rFonts w:hint="eastAsia"/>
+                <w:b/>
+                <w:bCs/>
+                <w:sz w:val="22"/>
+                <w:szCs w:val="28"/>
+              </w:rPr>
+            </w:pPr>
+            <w:r>
+              <w:rPr>
+                <w:rFonts w:hint="eastAsia"/>
+                <w:b/>
+                <w:bCs/>
+                <w:sz w:val="22"/>
+                <w:szCs w:val="28"/>
+              </w:rPr>
+              <w:t>Property</w:t>
+            </w:r>
+          </w:p>
+        </w:tc>
+        <w:tc>
+          <w:tcPr>
+            <w:tcW w:w="2074" w:type="dxa"/>
+            <w:shd w:val="pct10" w:color="auto" w:fill="auto"/>
+          </w:tcPr>
+          <w:p>
+            <w:pPr>
+              <w:widowControl/>
+              <w:jc w:val="left"/>
+              <w:rPr>
+                <w:b/>
+                <w:bCs/>
+                <w:sz w:val="22"/>
+                <w:szCs w:val="28"/>
+              </w:rPr>
+            </w:pPr>
+            <w:r>
+              <w:rPr>
+                <w:rFonts w:hint="eastAsia"/>
+                <w:b/>
+                <w:bCs/>
+                <w:sz w:val="22"/>
+                <w:szCs w:val="28"/>
+              </w:rPr>
+              <w:t>Type</w:t>
+            </w:r>
+          </w:p>
+        </w:tc>
+        <w:tc>
+          <w:tcPr>
+            <w:tcW w:w="4148" w:type="dxa"/>
+            <w:shd w:val="pct10" w:color="auto" w:fill="auto"/>
+          </w:tcPr>
+          <w:p>
+            <w:pPr>
+              <w:widowControl/>
+              <w:jc w:val="left"/>
+              <w:rPr>
+                <w:rFonts w:hint="eastAsia"/>
+                <w:b/>
+                <w:bCs/>
+                <w:sz w:val="22"/>
+                <w:szCs w:val="28"/>
+              </w:rPr>
+            </w:pPr>
+            <w:r>
+              <w:rPr>
+                <w:rFonts w:hint="eastAsia"/>
+                <w:b/>
+                <w:bCs/>
+                <w:sz w:val="22"/>
+                <w:szCs w:val="28"/>
+              </w:rPr>
+              <w:t>D</w:t>
+            </w:r>
+            <w:r>
+              <w:rPr>
+                <w:b/>
+                <w:bCs/>
+                <w:sz w:val="22"/>
+                <w:szCs w:val="28"/>
+              </w:rPr>
+              <w:t>escription</w:t>
+            </w:r>
+          </w:p>
+        </w:tc>
+      </w:tr>
+      <w:tr>
+        <w:tc>
+          <w:tcPr>
+            <w:tcW w:w="2074" w:type="dxa"/>
+          </w:tcPr>
+          <w:p>
+            <w:pPr>
+              <w:widowControl/>
+              <w:jc w:val="left"/>
+              <w:rPr>
+                <w:sz w:val="22"/>
+                <w:szCs w:val="28"/>
+              </w:rPr>
+            </w:pPr>
+            <w:r>
+              <w:rPr>
+                <w:rFonts w:hint="eastAsia"/>
+                <w:sz w:val="22"/>
+                <w:szCs w:val="28"/>
+              </w:rPr>
+              <w:t>_</w:t>
+            </w:r>
+            <w:r>
+              <w:rPr>
+                <w:sz w:val="22"/>
+                <w:szCs w:val="28"/>
+              </w:rPr>
+              <w:t>owner</w:t>
+            </w:r>
+          </w:p>
+        </w:tc>
+        <w:tc>
+          <w:tcPr>
+            <w:tcW w:w="2074" w:type="dxa"/>
+          </w:tcPr>
+          <w:p>
+            <w:pPr>
+              <w:widowControl/>
+              <w:jc w:val="left"/>
+              <w:rPr>
+                <w:sz w:val="22"/>
+                <w:szCs w:val="28"/>
+              </w:rPr>
+            </w:pPr>
+            <w:r>
+              <w:rPr>
+                <w:rFonts w:hint="eastAsia"/>
+                <w:sz w:val="22"/>
+                <w:szCs w:val="28"/>
+              </w:rPr>
+              <w:t>a</w:t>
+            </w:r>
+            <w:r>
+              <w:rPr>
+                <w:sz w:val="22"/>
+                <w:szCs w:val="28"/>
+              </w:rPr>
+              <w:t>ddress</w:t>
+            </w:r>
+          </w:p>
+        </w:tc>
+        <w:tc>
+          <w:tcPr>
+            <w:tcW w:w="4148" w:type="dxa"/>
+          </w:tcPr>
+          <w:p>
+            <w:pPr>
+              <w:widowControl/>
+              <w:jc w:val="left"/>
+              <w:rPr>
+                <w:rFonts w:hint="eastAsia"/>
+                <w:sz w:val="22"/>
+                <w:szCs w:val="28"/>
+              </w:rPr>
+            </w:pPr>
+            <w:r>
+              <w:rPr>
+                <w:sz w:val="22"/>
+                <w:szCs w:val="28"/>
+              </w:rPr>
+              <w:t>Owner’s</w:t>
+            </w:r>
+            <w:r>
+              <w:rPr>
+                <w:sz w:val="22"/>
+                <w:szCs w:val="28"/>
+              </w:rPr>
+              <w:t xml:space="preserve"> address</w:t>
+            </w:r>
+          </w:p>
+        </w:tc>
+      </w:tr>
+      <w:tr>
+        <w:trPr>
+          <w:trHeight w:val="342"/>
+        </w:trPr>
+        <w:tc>
+          <w:tcPr>
+            <w:tcW w:w="2074" w:type="dxa"/>
+            <w:shd w:val="pct10" w:color="auto" w:fill="auto"/>
+          </w:tcPr>
+          <w:p>
+            <w:pPr>
+              <w:widowControl/>
+              <w:jc w:val="left"/>
+              <w:rPr>
+                <w:rFonts w:hint="eastAsia"/>
+                <w:b/>
+                <w:bCs/>
+                <w:i/>
+                <w:iCs/>
+                <w:sz w:val="22"/>
+                <w:szCs w:val="28"/>
+              </w:rPr>
+            </w:pPr>
+            <w:r>
+              <w:rPr>
+                <w:b/>
+                <w:bCs/>
+                <w:sz w:val="22"/>
+                <w:szCs w:val="28"/>
+              </w:rPr>
+              <w:t>Return</w:t>
+            </w:r>
+            <w:r>
+              <w:rPr>
+                <w:b/>
+                <w:bCs/>
+                <w:i/>
+                <w:iCs/>
+                <w:sz w:val="22"/>
+                <w:szCs w:val="28"/>
+              </w:rPr>
+              <w:t xml:space="preserve"> </w:t>
+            </w:r>
+            <w:r>
+              <w:rPr>
+                <w:b/>
+                <w:bCs/>
+                <w:sz w:val="22"/>
+                <w:szCs w:val="28"/>
+              </w:rPr>
+              <w:t>type</w:t>
+            </w:r>
+          </w:p>
+        </w:tc>
+        <w:tc>
+          <w:tcPr>
+            <w:tcW w:w="6222" w:type="dxa"/>
+            <w:gridSpan w:val="2"/>
+            <w:shd w:val="pct10" w:color="auto" w:fill="auto"/>
+          </w:tcPr>
+          <w:p>
+            <w:pPr>
+              <w:widowControl/>
+              <w:jc w:val="left"/>
+              <w:rPr>
+                <w:rFonts w:hint="eastAsia"/>
+                <w:b/>
+                <w:bCs/>
+                <w:sz w:val="22"/>
+                <w:szCs w:val="28"/>
+              </w:rPr>
+            </w:pPr>
+            <w:r>
+              <w:rPr>
+                <w:rFonts w:hint="eastAsia"/>
+                <w:b/>
+                <w:bCs/>
+                <w:sz w:val="22"/>
+                <w:szCs w:val="28"/>
+              </w:rPr>
+              <w:t>D</w:t>
+            </w:r>
+            <w:r>
+              <w:rPr>
+                <w:b/>
+                <w:bCs/>
+                <w:sz w:val="22"/>
+                <w:szCs w:val="28"/>
+              </w:rPr>
+              <w:t>escription</w:t>
+            </w:r>
+          </w:p>
+        </w:tc>
+      </w:tr>
+      <w:tr>
+        <w:trPr>
+          <w:trHeight w:val="342"/>
+        </w:trPr>
+        <w:tc>
+          <w:tcPr>
+            <w:tcW w:w="2074" w:type="dxa"/>
+          </w:tcPr>
+          <w:p>
+            <w:pPr>
+              <w:widowControl/>
+              <w:jc w:val="left"/>
+              <w:rPr>
+                <w:rFonts w:hint="eastAsia"/>
+                <w:sz w:val="22"/>
+                <w:szCs w:val="28"/>
+              </w:rPr>
+            </w:pPr>
+            <w:r>
+              <w:rPr>
+                <w:sz w:val="22"/>
+                <w:szCs w:val="28"/>
+              </w:rPr>
+              <w:t>uint256</w:t>
+            </w:r>
+          </w:p>
+        </w:tc>
+        <w:tc>
+          <w:tcPr>
+            <w:tcW w:w="6222" w:type="dxa"/>
+            <w:gridSpan w:val="2"/>
+          </w:tcPr>
+          <w:p>
+            <w:pPr>
+              <w:widowControl/>
+              <w:jc w:val="left"/>
+              <w:rPr>
+                <w:rFonts w:hint="eastAsia"/>
+                <w:sz w:val="22"/>
+                <w:szCs w:val="28"/>
+              </w:rPr>
+            </w:pPr>
+            <w:r>
+              <w:rPr>
+                <w:rFonts w:hint="eastAsia"/>
+                <w:sz w:val="22"/>
+                <w:szCs w:val="28"/>
+              </w:rPr>
+              <w:t>O</w:t>
+            </w:r>
+            <w:r>
+              <w:rPr>
+                <w:sz w:val="22"/>
+                <w:szCs w:val="28"/>
+              </w:rPr>
+              <w:t>wner’s balance</w:t>
+            </w:r>
+          </w:p>
+        </w:tc>
+      </w:tr>
+    </w:tbl>
+    <w:p>
+      <w:pPr>
+        <w:widowControl/>
+        <w:jc w:val="left"/>
+        <w:rPr>
+          <w:sz w:val="22"/>
+          <w:szCs w:val="28"/>
+        </w:rPr>
+      </w:pPr>
+      <w:r>
+        <w:rPr>
+          <w:sz w:val="22"/>
+          <w:szCs w:val="28"/>
+        </w:rPr>
+        <w:t>This function is used to get the balance of certain address.</w:t>
+      </w:r>
+    </w:p>
+    <w:p>
+      <w:pPr>
+        <w:widowControl/>
+        <w:jc w:val="left"/>
+        <w:rPr>
+          <w:sz w:val="22"/>
+          <w:szCs w:val="28"/>
+        </w:rPr>
+      </w:pPr>
+    </w:p>
+    <w:tbl>
+      <w:tblPr>
+        <w:tblStyle w:val="a6"/>
+        <w:tblW w:w="0" w:type="auto"/>
+        <w:tblLook w:val="04A0" w:firstRow="1" w:lastRow="0" w:firstColumn="1" w:lastColumn="0" w:noHBand="0" w:noVBand="1"/>
+      </w:tblPr>
+      <w:tblGrid>
+        <w:gridCol w:w="2074"/>
+        <w:gridCol w:w="2074"/>
+        <w:gridCol w:w="4148"/>
+      </w:tblGrid>
+      <w:tr>
+        <w:tc>
+          <w:tcPr>
+            <w:tcW w:w="8296" w:type="dxa"/>
+            <w:gridSpan w:val="3"/>
+            <w:tcBorders>
+              <w:bottom w:val="single" w:sz="4" w:space="0" w:color="auto"/>
+            </w:tcBorders>
+            <w:shd w:val="pct20" w:color="auto" w:fill="auto"/>
+          </w:tcPr>
+          <w:p>
+            <w:pPr>
+              <w:widowControl/>
+              <w:jc w:val="center"/>
+              <w:rPr>
+                <w:rFonts w:hint="eastAsia"/>
+                <w:b/>
+                <w:bCs/>
+                <w:sz w:val="22"/>
+                <w:szCs w:val="28"/>
+              </w:rPr>
+            </w:pPr>
+            <w:r>
+              <w:rPr>
+                <w:b/>
+                <w:bCs/>
+                <w:sz w:val="22"/>
+                <w:szCs w:val="28"/>
+              </w:rPr>
+              <w:t>Function</w:t>
+            </w:r>
+            <w:r>
+              <w:rPr>
+                <w:b/>
+                <w:bCs/>
+                <w:sz w:val="22"/>
+                <w:szCs w:val="28"/>
+              </w:rPr>
+              <w:t xml:space="preserve">: </w:t>
+            </w:r>
+            <w:r>
+              <w:rPr>
+                <w:b/>
+                <w:bCs/>
+                <w:sz w:val="22"/>
+                <w:szCs w:val="28"/>
+              </w:rPr>
+              <w:t>allowance</w:t>
+            </w:r>
+          </w:p>
+        </w:tc>
+      </w:tr>
+      <w:tr>
+        <w:tc>
+          <w:tcPr>
+            <w:tcW w:w="2074" w:type="dxa"/>
+            <w:shd w:val="pct10" w:color="auto" w:fill="auto"/>
+          </w:tcPr>
+          <w:p>
+            <w:pPr>
+              <w:widowControl/>
+              <w:jc w:val="left"/>
+              <w:rPr>
+                <w:rFonts w:hint="eastAsia"/>
+                <w:b/>
+                <w:bCs/>
+                <w:sz w:val="22"/>
+                <w:szCs w:val="28"/>
+              </w:rPr>
+            </w:pPr>
+            <w:r>
+              <w:rPr>
+                <w:rFonts w:hint="eastAsia"/>
+                <w:b/>
+                <w:bCs/>
+                <w:sz w:val="22"/>
+                <w:szCs w:val="28"/>
+              </w:rPr>
+              <w:t>Property</w:t>
+            </w:r>
+          </w:p>
+        </w:tc>
+        <w:tc>
+          <w:tcPr>
+            <w:tcW w:w="2074" w:type="dxa"/>
+            <w:shd w:val="pct10" w:color="auto" w:fill="auto"/>
+          </w:tcPr>
+          <w:p>
+            <w:pPr>
+              <w:widowControl/>
+              <w:jc w:val="left"/>
+              <w:rPr>
+                <w:b/>
+                <w:bCs/>
+                <w:sz w:val="22"/>
+                <w:szCs w:val="28"/>
+              </w:rPr>
+            </w:pPr>
+            <w:r>
+              <w:rPr>
+                <w:rFonts w:hint="eastAsia"/>
+                <w:b/>
+                <w:bCs/>
+                <w:sz w:val="22"/>
+                <w:szCs w:val="28"/>
+              </w:rPr>
+              <w:t>Type</w:t>
+            </w:r>
+          </w:p>
+        </w:tc>
+        <w:tc>
+          <w:tcPr>
+            <w:tcW w:w="4148" w:type="dxa"/>
+            <w:shd w:val="pct10" w:color="auto" w:fill="auto"/>
+          </w:tcPr>
+          <w:p>
+            <w:pPr>
+              <w:widowControl/>
+              <w:jc w:val="left"/>
+              <w:rPr>
+                <w:rFonts w:hint="eastAsia"/>
+                <w:b/>
+                <w:bCs/>
+                <w:sz w:val="22"/>
+                <w:szCs w:val="28"/>
+              </w:rPr>
+            </w:pPr>
+            <w:r>
+              <w:rPr>
+                <w:rFonts w:hint="eastAsia"/>
+                <w:b/>
+                <w:bCs/>
+                <w:sz w:val="22"/>
+                <w:szCs w:val="28"/>
+              </w:rPr>
+              <w:t>D</w:t>
+            </w:r>
+            <w:r>
+              <w:rPr>
+                <w:b/>
+                <w:bCs/>
+                <w:sz w:val="22"/>
+                <w:szCs w:val="28"/>
+              </w:rPr>
+              <w:t>escription</w:t>
+            </w:r>
+          </w:p>
+        </w:tc>
+      </w:tr>
+      <w:tr>
+        <w:tc>
+          <w:tcPr>
+            <w:tcW w:w="2074" w:type="dxa"/>
+          </w:tcPr>
+          <w:p>
+            <w:pPr>
+              <w:widowControl/>
+              <w:jc w:val="left"/>
+              <w:rPr>
+                <w:sz w:val="22"/>
+                <w:szCs w:val="28"/>
+              </w:rPr>
+            </w:pPr>
+            <w:r>
+              <w:rPr>
+                <w:rFonts w:hint="eastAsia"/>
+                <w:sz w:val="22"/>
+                <w:szCs w:val="28"/>
+              </w:rPr>
+              <w:t>_</w:t>
+            </w:r>
+            <w:r>
+              <w:rPr>
+                <w:sz w:val="22"/>
+                <w:szCs w:val="28"/>
+              </w:rPr>
+              <w:t>owner</w:t>
+            </w:r>
+          </w:p>
+        </w:tc>
+        <w:tc>
+          <w:tcPr>
+            <w:tcW w:w="2074" w:type="dxa"/>
+          </w:tcPr>
+          <w:p>
+            <w:pPr>
+              <w:widowControl/>
+              <w:jc w:val="left"/>
+              <w:rPr>
+                <w:sz w:val="22"/>
+                <w:szCs w:val="28"/>
+              </w:rPr>
+            </w:pPr>
+            <w:r>
+              <w:rPr>
+                <w:rFonts w:hint="eastAsia"/>
+                <w:sz w:val="22"/>
+                <w:szCs w:val="28"/>
+              </w:rPr>
+              <w:t>a</w:t>
+            </w:r>
+            <w:r>
+              <w:rPr>
+                <w:sz w:val="22"/>
+                <w:szCs w:val="28"/>
+              </w:rPr>
+              <w:t>ddress</w:t>
+            </w:r>
+          </w:p>
+        </w:tc>
+        <w:tc>
+          <w:tcPr>
+            <w:tcW w:w="4148" w:type="dxa"/>
+          </w:tcPr>
+          <w:p>
+            <w:pPr>
+              <w:widowControl/>
+              <w:jc w:val="left"/>
+              <w:rPr>
+                <w:rFonts w:hint="eastAsia"/>
+                <w:sz w:val="22"/>
+                <w:szCs w:val="28"/>
+              </w:rPr>
+            </w:pPr>
+            <w:r>
+              <w:rPr>
+                <w:sz w:val="22"/>
+                <w:szCs w:val="28"/>
+              </w:rPr>
+              <w:t>Sender</w:t>
+            </w:r>
+            <w:r>
+              <w:rPr>
+                <w:sz w:val="22"/>
+                <w:szCs w:val="28"/>
+              </w:rPr>
+              <w:t>’s address</w:t>
+            </w:r>
+          </w:p>
+        </w:tc>
+      </w:tr>
+      <w:tr>
+        <w:tc>
+          <w:tcPr>
+            <w:tcW w:w="2074" w:type="dxa"/>
+          </w:tcPr>
+          <w:p>
+            <w:pPr>
+              <w:widowControl/>
+              <w:jc w:val="left"/>
+              <w:rPr>
+                <w:rFonts w:hint="eastAsia"/>
+                <w:sz w:val="22"/>
+                <w:szCs w:val="28"/>
+              </w:rPr>
+            </w:pPr>
+            <w:r>
+              <w:rPr>
+                <w:rFonts w:hint="eastAsia"/>
+                <w:sz w:val="22"/>
+                <w:szCs w:val="28"/>
+              </w:rPr>
+              <w:t>_</w:t>
+            </w:r>
+            <w:r>
+              <w:rPr>
+                <w:sz w:val="22"/>
+                <w:szCs w:val="28"/>
+              </w:rPr>
+              <w:t>spender</w:t>
+            </w:r>
+          </w:p>
+        </w:tc>
+        <w:tc>
+          <w:tcPr>
+            <w:tcW w:w="2074" w:type="dxa"/>
+          </w:tcPr>
+          <w:p>
+            <w:pPr>
+              <w:widowControl/>
+              <w:jc w:val="left"/>
+              <w:rPr>
+                <w:rFonts w:hint="eastAsia"/>
+                <w:sz w:val="22"/>
+                <w:szCs w:val="28"/>
+              </w:rPr>
+            </w:pPr>
+            <w:r>
+              <w:rPr>
+                <w:rFonts w:hint="eastAsia"/>
+                <w:sz w:val="22"/>
+                <w:szCs w:val="28"/>
+              </w:rPr>
+              <w:t>a</w:t>
+            </w:r>
+            <w:r>
+              <w:rPr>
+                <w:sz w:val="22"/>
+                <w:szCs w:val="28"/>
+              </w:rPr>
+              <w:t>ddress</w:t>
+            </w:r>
+          </w:p>
+        </w:tc>
+        <w:tc>
+          <w:tcPr>
+            <w:tcW w:w="4148" w:type="dxa"/>
+          </w:tcPr>
+          <w:p>
+            <w:pPr>
+              <w:widowControl/>
+              <w:jc w:val="left"/>
+              <w:rPr>
+                <w:sz w:val="22"/>
+                <w:szCs w:val="28"/>
+              </w:rPr>
+            </w:pPr>
+            <w:r>
+              <w:rPr>
+                <w:rFonts w:hint="eastAsia"/>
+                <w:sz w:val="22"/>
+                <w:szCs w:val="28"/>
+              </w:rPr>
+              <w:t>R</w:t>
+            </w:r>
+            <w:r>
+              <w:rPr>
+                <w:sz w:val="22"/>
+                <w:szCs w:val="28"/>
+              </w:rPr>
+              <w:t>eceiver’s address</w:t>
+            </w:r>
+          </w:p>
+        </w:tc>
+      </w:tr>
+      <w:tr>
+        <w:trPr>
+          <w:trHeight w:val="342"/>
+        </w:trPr>
+        <w:tc>
+          <w:tcPr>
+            <w:tcW w:w="2074" w:type="dxa"/>
+            <w:shd w:val="pct10" w:color="auto" w:fill="auto"/>
+          </w:tcPr>
+          <w:p>
+            <w:pPr>
+              <w:widowControl/>
+              <w:jc w:val="left"/>
+              <w:rPr>
+                <w:rFonts w:hint="eastAsia"/>
+                <w:b/>
+                <w:bCs/>
+                <w:i/>
+                <w:iCs/>
+                <w:sz w:val="22"/>
+                <w:szCs w:val="28"/>
+              </w:rPr>
+            </w:pPr>
+            <w:r>
+              <w:rPr>
+                <w:b/>
+                <w:bCs/>
+                <w:sz w:val="22"/>
+                <w:szCs w:val="28"/>
+              </w:rPr>
+              <w:t>Return</w:t>
+            </w:r>
+            <w:r>
+              <w:rPr>
+                <w:b/>
+                <w:bCs/>
+                <w:i/>
+                <w:iCs/>
+                <w:sz w:val="22"/>
+                <w:szCs w:val="28"/>
+              </w:rPr>
+              <w:t xml:space="preserve"> </w:t>
+            </w:r>
+            <w:r>
+              <w:rPr>
+                <w:b/>
+                <w:bCs/>
+                <w:sz w:val="22"/>
+                <w:szCs w:val="28"/>
+              </w:rPr>
+              <w:t>type</w:t>
+            </w:r>
+          </w:p>
+        </w:tc>
+        <w:tc>
+          <w:tcPr>
+            <w:tcW w:w="6222" w:type="dxa"/>
+            <w:gridSpan w:val="2"/>
+            <w:shd w:val="pct10" w:color="auto" w:fill="auto"/>
+          </w:tcPr>
+          <w:p>
+            <w:pPr>
+              <w:widowControl/>
+              <w:jc w:val="left"/>
+              <w:rPr>
+                <w:rFonts w:hint="eastAsia"/>
+                <w:b/>
+                <w:bCs/>
+                <w:sz w:val="22"/>
+                <w:szCs w:val="28"/>
+              </w:rPr>
+            </w:pPr>
+            <w:r>
+              <w:rPr>
+                <w:rFonts w:hint="eastAsia"/>
+                <w:b/>
+                <w:bCs/>
+                <w:sz w:val="22"/>
+                <w:szCs w:val="28"/>
+              </w:rPr>
+              <w:t>D</w:t>
+            </w:r>
+            <w:r>
+              <w:rPr>
+                <w:b/>
+                <w:bCs/>
+                <w:sz w:val="22"/>
+                <w:szCs w:val="28"/>
+              </w:rPr>
+              <w:t>escription</w:t>
+            </w:r>
+          </w:p>
+        </w:tc>
+      </w:tr>
+      <w:tr>
+        <w:trPr>
+          <w:trHeight w:val="342"/>
+        </w:trPr>
+        <w:tc>
+          <w:tcPr>
+            <w:tcW w:w="2074" w:type="dxa"/>
+          </w:tcPr>
+          <w:p>
+            <w:pPr>
+              <w:widowControl/>
+              <w:jc w:val="left"/>
+              <w:rPr>
+                <w:rFonts w:hint="eastAsia"/>
+                <w:sz w:val="22"/>
+                <w:szCs w:val="28"/>
+              </w:rPr>
+            </w:pPr>
+            <w:r>
+              <w:rPr>
+                <w:sz w:val="22"/>
+                <w:szCs w:val="28"/>
+              </w:rPr>
+              <w:t>uint256</w:t>
+            </w:r>
+          </w:p>
+        </w:tc>
+        <w:tc>
+          <w:tcPr>
+            <w:tcW w:w="6222" w:type="dxa"/>
+            <w:gridSpan w:val="2"/>
+          </w:tcPr>
+          <w:p>
+            <w:pPr>
+              <w:widowControl/>
+              <w:jc w:val="left"/>
+              <w:rPr>
+                <w:rFonts w:hint="eastAsia"/>
+                <w:sz w:val="22"/>
+                <w:szCs w:val="28"/>
+              </w:rPr>
+            </w:pPr>
+            <w:r>
+              <w:rPr>
+                <w:sz w:val="22"/>
+                <w:szCs w:val="28"/>
+              </w:rPr>
+              <w:t>Value approved by sender to transfer.</w:t>
+            </w:r>
+          </w:p>
+        </w:tc>
+      </w:tr>
+    </w:tbl>
+    <w:p>
+      <w:pPr>
+        <w:widowControl/>
+        <w:jc w:val="left"/>
+        <w:rPr>
+          <w:sz w:val="22"/>
+          <w:szCs w:val="28"/>
+        </w:rPr>
+      </w:pPr>
+      <w:r>
+        <w:rPr>
+          <w:sz w:val="22"/>
+          <w:szCs w:val="28"/>
+        </w:rPr>
+        <w:t>This function is used to check the amount of value approved by sender to transferred to receiver.</w:t>
+      </w:r>
+    </w:p>
+    <w:p>
+      <w:pPr>
+        <w:widowControl/>
+        <w:jc w:val="left"/>
+        <w:rPr>
+          <w:sz w:val="22"/>
+          <w:szCs w:val="28"/>
+        </w:rPr>
+      </w:pPr>
+      <w:r>
+        <w:rPr>
+          <w:sz w:val="22"/>
+          <w:szCs w:val="28"/>
+        </w:rPr>
+        <w:br w:type="page"/>
+      </w:r>
+    </w:p>
+    <w:p>
+      <w:pPr>
+        <w:widowControl/>
+        <w:jc w:val="left"/>
+        <w:rPr>
+          <w:b/>
+          <w:bCs/>
+          <w:sz w:val="32"/>
+          <w:szCs w:val="40"/>
+        </w:rPr>
+      </w:pPr>
+      <w:r>
+        <w:rPr>
+          <w:b/>
+          <w:bCs/>
+          <w:sz w:val="32"/>
+          <w:szCs w:val="40"/>
+        </w:rPr>
+        <w:lastRenderedPageBreak/>
+        <w:t xml:space="preserve">Part </w:t>
+      </w:r>
+      <w:r>
+        <w:rPr>
+          <w:b/>
+          <w:bCs/>
+          <w:sz w:val="32"/>
+          <w:szCs w:val="40"/>
+        </w:rPr>
+        <w:t>2</w:t>
+      </w:r>
+      <w:r>
+        <w:rPr>
+          <w:b/>
+          <w:bCs/>
+          <w:sz w:val="32"/>
+          <w:szCs w:val="40"/>
+        </w:rPr>
+        <w:t>b</w:t>
+      </w:r>
+      <w:r>
+        <w:rPr>
+          <w:b/>
+          <w:bCs/>
+          <w:sz w:val="32"/>
+          <w:szCs w:val="40"/>
+        </w:rPr>
+        <w:t xml:space="preserve">: </w:t>
+      </w:r>
+      <w:r>
+        <w:rPr>
+          <w:b/>
+          <w:bCs/>
+          <w:sz w:val="32"/>
+          <w:szCs w:val="40"/>
+        </w:rPr>
+        <w:t>Data model (</w:t>
+      </w:r>
+      <w:r>
+        <w:rPr>
+          <w:b/>
+          <w:bCs/>
+          <w:sz w:val="32"/>
+          <w:szCs w:val="40"/>
+        </w:rPr>
+        <w:t>Fundraising</w:t>
+      </w:r>
+      <w:r>
+        <w:rPr>
+          <w:b/>
+          <w:bCs/>
+          <w:sz w:val="32"/>
+          <w:szCs w:val="40"/>
+        </w:rPr>
+        <w:t xml:space="preserve"> contract)</w:t>
+      </w:r>
+    </w:p>
+    <w:tbl>
+      <w:tblPr>
+        <w:tblStyle w:val="a6"/>
+        <w:tblW w:w="0" w:type="auto"/>
+        <w:tblLook w:val="04A0" w:firstRow="1" w:lastRow="0" w:firstColumn="1" w:lastColumn="0" w:noHBand="0" w:noVBand="1"/>
+      </w:tblPr>
+      <w:tblGrid>
+        <w:gridCol w:w="2074"/>
+        <w:gridCol w:w="2074"/>
+        <w:gridCol w:w="4148"/>
+      </w:tblGrid>
+      <w:tr>
+        <w:tc>
+          <w:tcPr>
+            <w:tcW w:w="8296" w:type="dxa"/>
+            <w:gridSpan w:val="3"/>
+            <w:tcBorders>
+              <w:bottom w:val="single" w:sz="4" w:space="0" w:color="auto"/>
+            </w:tcBorders>
+            <w:shd w:val="pct20" w:color="auto" w:fill="auto"/>
+          </w:tcPr>
+          <w:p>
+            <w:pPr>
+              <w:widowControl/>
+              <w:jc w:val="center"/>
+              <w:rPr>
+                <w:rFonts w:hint="eastAsia"/>
+                <w:b/>
+                <w:bCs/>
+                <w:sz w:val="22"/>
+                <w:szCs w:val="28"/>
+              </w:rPr>
+            </w:pPr>
+            <w:r>
+              <w:rPr>
+                <w:b/>
+                <w:bCs/>
+                <w:sz w:val="22"/>
+                <w:szCs w:val="28"/>
+              </w:rPr>
+              <w:t xml:space="preserve">Token contract: </w:t>
+            </w:r>
+            <w:r>
+              <w:rPr>
+                <w:rFonts w:hint="eastAsia"/>
+                <w:b/>
+                <w:bCs/>
+                <w:sz w:val="22"/>
+                <w:szCs w:val="28"/>
+              </w:rPr>
+              <w:t>E</w:t>
+            </w:r>
+            <w:r>
+              <w:rPr>
+                <w:b/>
+                <w:bCs/>
+                <w:sz w:val="22"/>
+                <w:szCs w:val="28"/>
+              </w:rPr>
+              <w:t>RC20NeverPayToken.sol</w:t>
+            </w:r>
+          </w:p>
+        </w:tc>
+      </w:tr>
+      <w:tr>
+        <w:tc>
+          <w:tcPr>
+            <w:tcW w:w="2074" w:type="dxa"/>
+            <w:shd w:val="pct10" w:color="auto" w:fill="auto"/>
+          </w:tcPr>
+          <w:p>
+            <w:pPr>
+              <w:widowControl/>
+              <w:jc w:val="left"/>
+              <w:rPr>
+                <w:rFonts w:hint="eastAsia"/>
+                <w:b/>
+                <w:bCs/>
+                <w:sz w:val="22"/>
+                <w:szCs w:val="28"/>
+              </w:rPr>
+            </w:pPr>
+            <w:r>
+              <w:rPr>
+                <w:rFonts w:hint="eastAsia"/>
+                <w:b/>
+                <w:bCs/>
+                <w:sz w:val="22"/>
+                <w:szCs w:val="28"/>
+              </w:rPr>
+              <w:t>Property</w:t>
+            </w:r>
+          </w:p>
+        </w:tc>
+        <w:tc>
+          <w:tcPr>
+            <w:tcW w:w="2074" w:type="dxa"/>
+            <w:shd w:val="pct10" w:color="auto" w:fill="auto"/>
+          </w:tcPr>
+          <w:p>
+            <w:pPr>
+              <w:widowControl/>
+              <w:jc w:val="left"/>
+              <w:rPr>
+                <w:b/>
+                <w:bCs/>
+                <w:sz w:val="22"/>
+                <w:szCs w:val="28"/>
+              </w:rPr>
+            </w:pPr>
+            <w:r>
+              <w:rPr>
+                <w:rFonts w:hint="eastAsia"/>
+                <w:b/>
+                <w:bCs/>
+                <w:sz w:val="22"/>
+                <w:szCs w:val="28"/>
+              </w:rPr>
+              <w:t>Type</w:t>
+            </w:r>
+          </w:p>
+        </w:tc>
+        <w:tc>
+          <w:tcPr>
+            <w:tcW w:w="4148" w:type="dxa"/>
+            <w:shd w:val="pct10" w:color="auto" w:fill="auto"/>
+          </w:tcPr>
+          <w:p>
+            <w:pPr>
+              <w:widowControl/>
+              <w:jc w:val="left"/>
+              <w:rPr>
+                <w:rFonts w:hint="eastAsia"/>
+                <w:b/>
+                <w:bCs/>
+                <w:sz w:val="22"/>
+                <w:szCs w:val="28"/>
+              </w:rPr>
+            </w:pPr>
+            <w:r>
+              <w:rPr>
+                <w:rFonts w:hint="eastAsia"/>
+                <w:b/>
+                <w:bCs/>
+                <w:sz w:val="22"/>
+                <w:szCs w:val="28"/>
+              </w:rPr>
+              <w:t>D</w:t>
+            </w:r>
+            <w:r>
+              <w:rPr>
+                <w:b/>
+                <w:bCs/>
+                <w:sz w:val="22"/>
+                <w:szCs w:val="28"/>
+              </w:rPr>
+              <w:t>escription</w:t>
+            </w:r>
+          </w:p>
+        </w:tc>
+      </w:tr>
+      <w:tr>
+        <w:tc>
+          <w:tcPr>
+            <w:tcW w:w="2074" w:type="dxa"/>
+          </w:tcPr>
+          <w:p>
+            <w:pPr>
+              <w:widowControl/>
+              <w:jc w:val="left"/>
+              <w:rPr>
+                <w:rFonts w:hint="eastAsia"/>
+                <w:sz w:val="22"/>
+                <w:szCs w:val="28"/>
+              </w:rPr>
+            </w:pPr>
+            <w:r>
+              <w:rPr>
+                <w:sz w:val="22"/>
+                <w:szCs w:val="28"/>
+              </w:rPr>
+              <w:t>name</w:t>
+            </w:r>
+          </w:p>
+        </w:tc>
+        <w:tc>
+          <w:tcPr>
+            <w:tcW w:w="2074" w:type="dxa"/>
+          </w:tcPr>
+          <w:p>
+            <w:pPr>
+              <w:widowControl/>
+              <w:jc w:val="left"/>
+              <w:rPr>
+                <w:rFonts w:hint="eastAsia"/>
+                <w:sz w:val="22"/>
+                <w:szCs w:val="28"/>
+              </w:rPr>
+            </w:pPr>
+            <w:r>
+              <w:rPr>
+                <w:sz w:val="22"/>
+                <w:szCs w:val="28"/>
+              </w:rPr>
+              <w:t>uint256</w:t>
+            </w:r>
+          </w:p>
+        </w:tc>
+        <w:tc>
+          <w:tcPr>
+            <w:tcW w:w="4148" w:type="dxa"/>
+          </w:tcPr>
+          <w:p>
+            <w:pPr>
+              <w:widowControl/>
+              <w:jc w:val="left"/>
+              <w:rPr>
+                <w:rFonts w:hint="eastAsia"/>
+                <w:sz w:val="22"/>
+                <w:szCs w:val="28"/>
+              </w:rPr>
+            </w:pPr>
+            <w:r>
+              <w:rPr>
+                <w:rFonts w:hint="eastAsia"/>
+                <w:sz w:val="22"/>
+                <w:szCs w:val="28"/>
+              </w:rPr>
+              <w:t>T</w:t>
+            </w:r>
+            <w:r>
+              <w:rPr>
+                <w:sz w:val="22"/>
+                <w:szCs w:val="28"/>
+              </w:rPr>
+              <w:t>oken’s name</w:t>
+            </w:r>
+          </w:p>
+        </w:tc>
+      </w:tr>
+      <w:tr>
+        <w:tc>
+          <w:tcPr>
+            <w:tcW w:w="2074" w:type="dxa"/>
+          </w:tcPr>
+          <w:p>
+            <w:pPr>
+              <w:widowControl/>
+              <w:jc w:val="left"/>
+              <w:rPr>
+                <w:rFonts w:hint="eastAsia"/>
+                <w:sz w:val="22"/>
+                <w:szCs w:val="28"/>
+              </w:rPr>
+            </w:pPr>
+            <w:r>
+              <w:rPr>
+                <w:rFonts w:hint="eastAsia"/>
+                <w:sz w:val="22"/>
+                <w:szCs w:val="28"/>
+              </w:rPr>
+              <w:t>d</w:t>
+            </w:r>
+            <w:r>
+              <w:rPr>
+                <w:sz w:val="22"/>
+                <w:szCs w:val="28"/>
+              </w:rPr>
+              <w:t>ecimals</w:t>
+            </w:r>
+          </w:p>
+        </w:tc>
+        <w:tc>
+          <w:tcPr>
+            <w:tcW w:w="2074" w:type="dxa"/>
+          </w:tcPr>
+          <w:p>
+            <w:pPr>
+              <w:widowControl/>
+              <w:jc w:val="left"/>
+              <w:rPr>
+                <w:rFonts w:hint="eastAsia"/>
+                <w:sz w:val="22"/>
+                <w:szCs w:val="28"/>
+              </w:rPr>
+            </w:pPr>
+            <w:r>
+              <w:rPr>
+                <w:sz w:val="22"/>
+                <w:szCs w:val="28"/>
+              </w:rPr>
+              <w:t>uint8</w:t>
+            </w:r>
+          </w:p>
+        </w:tc>
+        <w:tc>
+          <w:tcPr>
+            <w:tcW w:w="4148" w:type="dxa"/>
+          </w:tcPr>
+          <w:p>
+            <w:pPr>
+              <w:widowControl/>
+              <w:jc w:val="left"/>
+              <w:rPr>
+                <w:rFonts w:hint="eastAsia"/>
+                <w:sz w:val="22"/>
+                <w:szCs w:val="28"/>
+              </w:rPr>
+            </w:pPr>
+            <w:r>
+              <w:rPr>
+                <w:rFonts w:hint="eastAsia"/>
+                <w:sz w:val="22"/>
+                <w:szCs w:val="28"/>
+              </w:rPr>
+              <w:t>H</w:t>
+            </w:r>
+            <w:r>
+              <w:rPr>
+                <w:sz w:val="22"/>
+                <w:szCs w:val="28"/>
+              </w:rPr>
+              <w:t>ow many decimals to show</w:t>
+            </w:r>
+          </w:p>
+        </w:tc>
+      </w:tr>
+      <w:tr>
+        <w:trPr>
+          <w:trHeight w:val="342"/>
+        </w:trPr>
+        <w:tc>
+          <w:tcPr>
+            <w:tcW w:w="2074" w:type="dxa"/>
+          </w:tcPr>
+          <w:p>
+            <w:pPr>
+              <w:widowControl/>
+              <w:jc w:val="left"/>
+              <w:rPr>
+                <w:rFonts w:hint="eastAsia"/>
+                <w:sz w:val="22"/>
+                <w:szCs w:val="28"/>
+              </w:rPr>
+            </w:pPr>
+            <w:r>
+              <w:rPr>
+                <w:rFonts w:hint="eastAsia"/>
+                <w:sz w:val="22"/>
+                <w:szCs w:val="28"/>
+              </w:rPr>
+              <w:t>s</w:t>
+            </w:r>
+            <w:r>
+              <w:rPr>
+                <w:sz w:val="22"/>
+                <w:szCs w:val="28"/>
+              </w:rPr>
+              <w:t>ymbol</w:t>
+            </w:r>
+          </w:p>
+        </w:tc>
+        <w:tc>
+          <w:tcPr>
+            <w:tcW w:w="2074" w:type="dxa"/>
+          </w:tcPr>
+          <w:p>
+            <w:pPr>
+              <w:widowControl/>
+              <w:jc w:val="left"/>
+              <w:rPr>
+                <w:rFonts w:hint="eastAsia"/>
+                <w:sz w:val="22"/>
+                <w:szCs w:val="28"/>
+              </w:rPr>
+            </w:pPr>
+            <w:r>
+              <w:rPr>
+                <w:rFonts w:hint="eastAsia"/>
+                <w:sz w:val="22"/>
+                <w:szCs w:val="28"/>
+              </w:rPr>
+              <w:t>s</w:t>
+            </w:r>
+            <w:r>
+              <w:rPr>
+                <w:sz w:val="22"/>
+                <w:szCs w:val="28"/>
+              </w:rPr>
+              <w:t>tring</w:t>
+            </w:r>
+          </w:p>
+        </w:tc>
+        <w:tc>
+          <w:tcPr>
+            <w:tcW w:w="4148" w:type="dxa"/>
+          </w:tcPr>
+          <w:p>
+            <w:pPr>
+              <w:widowControl/>
+              <w:jc w:val="left"/>
+              <w:rPr>
+                <w:rFonts w:hint="eastAsia"/>
+                <w:sz w:val="22"/>
+                <w:szCs w:val="28"/>
+              </w:rPr>
+            </w:pPr>
+            <w:r>
+              <w:rPr>
+                <w:rFonts w:hint="eastAsia"/>
+                <w:sz w:val="22"/>
+                <w:szCs w:val="28"/>
+              </w:rPr>
+              <w:t>T</w:t>
+            </w:r>
+            <w:r>
+              <w:rPr>
+                <w:sz w:val="22"/>
+                <w:szCs w:val="28"/>
+              </w:rPr>
+              <w:t>oken’s identifier</w:t>
+            </w:r>
+          </w:p>
+        </w:tc>
+      </w:tr>
+      <w:tr>
+        <w:trPr>
+          <w:trHeight w:val="342"/>
+        </w:trPr>
+        <w:tc>
+          <w:tcPr>
+            <w:tcW w:w="2074" w:type="dxa"/>
+          </w:tcPr>
+          <w:p>
+            <w:pPr>
+              <w:widowControl/>
+              <w:jc w:val="left"/>
+              <w:rPr>
+                <w:rFonts w:hint="eastAsia"/>
+                <w:sz w:val="22"/>
+                <w:szCs w:val="28"/>
+              </w:rPr>
+            </w:pPr>
+            <w:r>
+              <w:rPr>
+                <w:sz w:val="22"/>
+                <w:szCs w:val="28"/>
+              </w:rPr>
+              <w:t>balances</w:t>
+            </w:r>
+          </w:p>
+        </w:tc>
+        <w:tc>
+          <w:tcPr>
+            <w:tcW w:w="2074" w:type="dxa"/>
+          </w:tcPr>
+          <w:p>
+            <w:pPr>
+              <w:widowControl/>
+              <w:jc w:val="left"/>
+              <w:rPr>
+                <w:sz w:val="22"/>
+                <w:szCs w:val="28"/>
+              </w:rPr>
+            </w:pPr>
+            <w:r>
+              <w:rPr>
+                <w:rFonts w:hint="eastAsia"/>
+                <w:sz w:val="22"/>
+                <w:szCs w:val="28"/>
+              </w:rPr>
+              <w:t>m</w:t>
+            </w:r>
+            <w:r>
+              <w:rPr>
+                <w:sz w:val="22"/>
+                <w:szCs w:val="28"/>
+              </w:rPr>
+              <w:t>apping</w:t>
+            </w:r>
+          </w:p>
+          <w:p>
+            <w:pPr>
+              <w:widowControl/>
+              <w:jc w:val="left"/>
+              <w:rPr>
+                <w:rFonts w:hint="eastAsia"/>
+                <w:sz w:val="22"/>
+                <w:szCs w:val="28"/>
+              </w:rPr>
+            </w:pPr>
+            <w:r>
+              <w:rPr>
+                <w:rFonts w:hint="eastAsia"/>
+                <w:sz w:val="22"/>
+                <w:szCs w:val="28"/>
+              </w:rPr>
+              <w:t>a</w:t>
+            </w:r>
+            <w:r>
+              <w:rPr>
+                <w:sz w:val="22"/>
+                <w:szCs w:val="28"/>
+              </w:rPr>
+              <w:t>ddress =&gt; uint256</w:t>
+            </w:r>
+          </w:p>
+        </w:tc>
+        <w:tc>
+          <w:tcPr>
+            <w:tcW w:w="4148" w:type="dxa"/>
+          </w:tcPr>
+          <w:p>
+            <w:pPr>
+              <w:widowControl/>
+              <w:jc w:val="left"/>
+              <w:rPr>
+                <w:sz w:val="22"/>
+                <w:szCs w:val="28"/>
+              </w:rPr>
+            </w:pPr>
+            <w:proofErr w:type="spellStart"/>
+            <w:r>
+              <w:rPr>
+                <w:rFonts w:hint="eastAsia"/>
+                <w:sz w:val="22"/>
+                <w:szCs w:val="28"/>
+              </w:rPr>
+              <w:t>u</w:t>
+            </w:r>
+            <w:r>
+              <w:rPr>
+                <w:sz w:val="22"/>
+                <w:szCs w:val="28"/>
+              </w:rPr>
+              <w:t>ser_adress</w:t>
+            </w:r>
+            <w:proofErr w:type="spellEnd"/>
+            <w:r>
+              <w:rPr>
+                <w:sz w:val="22"/>
+                <w:szCs w:val="28"/>
+              </w:rPr>
+              <w:t xml:space="preserve"> =&gt; balances</w:t>
+            </w:r>
+          </w:p>
+          <w:p>
+            <w:pPr>
+              <w:widowControl/>
+              <w:jc w:val="left"/>
+              <w:rPr>
+                <w:rFonts w:hint="eastAsia"/>
+                <w:sz w:val="22"/>
+                <w:szCs w:val="28"/>
+              </w:rPr>
+            </w:pPr>
+            <w:r>
+              <w:rPr>
+                <w:rFonts w:hint="eastAsia"/>
+                <w:sz w:val="22"/>
+                <w:szCs w:val="28"/>
+              </w:rPr>
+              <w:t>U</w:t>
+            </w:r>
+            <w:r>
+              <w:rPr>
+                <w:sz w:val="22"/>
+                <w:szCs w:val="28"/>
+              </w:rPr>
+              <w:t>ser’s balances</w:t>
+            </w:r>
+          </w:p>
+        </w:tc>
+      </w:tr>
+      <w:tr>
+        <w:trPr>
+          <w:trHeight w:val="342"/>
+        </w:trPr>
+        <w:tc>
+          <w:tcPr>
+            <w:tcW w:w="2074" w:type="dxa"/>
+            <w:tcBorders>
+              <w:bottom w:val="single" w:sz="4" w:space="0" w:color="auto"/>
+            </w:tcBorders>
+          </w:tcPr>
+          <w:p>
+            <w:pPr>
+              <w:widowControl/>
+              <w:jc w:val="left"/>
+              <w:rPr>
+                <w:rFonts w:hint="eastAsia"/>
+                <w:sz w:val="22"/>
+                <w:szCs w:val="28"/>
+              </w:rPr>
+            </w:pPr>
+            <w:proofErr w:type="spellStart"/>
+            <w:r>
+              <w:rPr>
+                <w:rFonts w:hint="eastAsia"/>
+                <w:sz w:val="22"/>
+                <w:szCs w:val="28"/>
+              </w:rPr>
+              <w:t>t</w:t>
+            </w:r>
+            <w:r>
+              <w:rPr>
+                <w:sz w:val="22"/>
+                <w:szCs w:val="28"/>
+              </w:rPr>
+              <w:t>otalSupply</w:t>
+            </w:r>
+            <w:proofErr w:type="spellEnd"/>
+          </w:p>
+        </w:tc>
+        <w:tc>
+          <w:tcPr>
+            <w:tcW w:w="2074" w:type="dxa"/>
+            <w:tcBorders>
+              <w:bottom w:val="single" w:sz="4" w:space="0" w:color="auto"/>
+            </w:tcBorders>
+          </w:tcPr>
+          <w:p>
+            <w:pPr>
+              <w:widowControl/>
+              <w:jc w:val="left"/>
+              <w:rPr>
+                <w:rFonts w:hint="eastAsia"/>
+                <w:sz w:val="22"/>
+                <w:szCs w:val="28"/>
+              </w:rPr>
+            </w:pPr>
+            <w:proofErr w:type="spellStart"/>
+            <w:r>
+              <w:rPr>
+                <w:rFonts w:hint="eastAsia"/>
+                <w:sz w:val="22"/>
+                <w:szCs w:val="28"/>
+              </w:rPr>
+              <w:t>u</w:t>
+            </w:r>
+            <w:r>
+              <w:rPr>
+                <w:sz w:val="22"/>
+                <w:szCs w:val="28"/>
+              </w:rPr>
+              <w:t>int</w:t>
+            </w:r>
+            <w:proofErr w:type="spellEnd"/>
+          </w:p>
+        </w:tc>
+        <w:tc>
+          <w:tcPr>
+            <w:tcW w:w="4148" w:type="dxa"/>
+            <w:tcBorders>
+              <w:bottom w:val="single" w:sz="4" w:space="0" w:color="auto"/>
+            </w:tcBorders>
+          </w:tcPr>
+          <w:p>
+            <w:pPr>
+              <w:widowControl/>
+              <w:jc w:val="left"/>
+              <w:rPr>
+                <w:rFonts w:hint="eastAsia"/>
+                <w:sz w:val="22"/>
+                <w:szCs w:val="28"/>
+              </w:rPr>
+            </w:pPr>
+            <w:r>
+              <w:rPr>
+                <w:rFonts w:hint="eastAsia"/>
+                <w:sz w:val="22"/>
+                <w:szCs w:val="28"/>
+              </w:rPr>
+              <w:t>T</w:t>
+            </w:r>
+            <w:r>
+              <w:rPr>
+                <w:sz w:val="22"/>
+                <w:szCs w:val="28"/>
+              </w:rPr>
+              <w:t>oken’s total supply</w:t>
+            </w:r>
+          </w:p>
+        </w:tc>
+      </w:tr>
+    </w:tbl>
+    <w:p>
+      <w:pPr>
+        <w:widowControl/>
+        <w:jc w:val="left"/>
+        <w:rPr>
+          <w:sz w:val="22"/>
+          <w:szCs w:val="28"/>
+        </w:rPr>
+      </w:pPr>
+      <w:r>
+        <w:rPr>
+          <w:sz w:val="22"/>
+          <w:szCs w:val="28"/>
+        </w:rPr>
+        <w:t xml:space="preserve">The token contract is followed by ERC20 token interface. Every </w:t>
+      </w:r>
+      <w:proofErr w:type="gramStart"/>
+      <w:r>
+        <w:rPr>
+          <w:sz w:val="22"/>
+          <w:szCs w:val="28"/>
+        </w:rPr>
+        <w:t>users’</w:t>
+      </w:r>
+      <w:proofErr w:type="gramEnd"/>
+      <w:r>
+        <w:rPr>
+          <w:sz w:val="22"/>
+          <w:szCs w:val="28"/>
+        </w:rPr>
+        <w:t xml:space="preserve"> balance is </w:t>
+      </w:r>
+      <w:r>
+        <w:rPr>
+          <w:rFonts w:hint="eastAsia"/>
+          <w:sz w:val="22"/>
+          <w:szCs w:val="28"/>
+        </w:rPr>
+        <w:t>stored</w:t>
+      </w:r>
+      <w:r>
+        <w:rPr>
+          <w:sz w:val="22"/>
+          <w:szCs w:val="28"/>
+        </w:rPr>
+        <w:t xml:space="preserve"> by a mapping structure explicitly.</w:t>
       </w:r>
     </w:p>
     <w:p>
@@ -1508,6 +5875,22 @@
       <w:ind w:firstLineChars="200" w:firstLine="420"/>
     </w:pPr>
   </w:style>
+  <w:style w:type="table" w:styleId="a6">
+    <w:name w:val="Table Grid"/>
+    <w:basedOn w:val="a1"/>
+    <w:uiPriority w:val="39"/>
+    <w:rsid w:val="00B2250C"/>
+    <w:tblPr>
+      <w:tblBorders>
+        <w:top w:val="single" w:sz="4" w:space="0" w:color="auto"/>
+        <w:left w:val="single" w:sz="4" w:space="0" w:color="auto"/>
+        <w:bottom w:val="single" w:sz="4" w:space="0" w:color="auto"/>
+        <w:right w:val="single" w:sz="4" w:space="0" w:color="auto"/>
+        <w:insideH w:val="single" w:sz="4" w:space="0" w:color="auto"/>
+        <w:insideV w:val="single" w:sz="4" w:space="0" w:color="auto"/>
+      </w:tblBorders>
+    </w:tblPr>
+  </w:style>
 </w:styles>
 </file>
 

</xml_diff>